<commit_message>
Switched date picker to line edit field.
</commit_message>
<xml_diff>
--- a/Saved/Jury_Instructions_Test.docx
+++ b/Saved/Jury_Instructions_Test.docx
@@ -473,7 +473,7 @@
               </w:rPr>
             </w:pPr>
             <w:r>
-              <w:t xml:space="preserve">12345</w:t>
+              <w:t xml:space="preserve">Test</w:t>
             </w:r>
           </w:p>
         </w:tc>
@@ -717,7 +717,7 @@
               <w:rPr>
                 <w:b/>
               </w:rPr>
-              <w:t xml:space="preserve">Just test again</w:t>
+              <w:t xml:space="preserve">Again until</w:t>
             </w:r>
             <w:r>
               <w:rPr>
@@ -1850,8 +1850,10 @@
         <w:t xml:space="preserve"> </w:t>
       </w:r>
       <w:r>
-        <w:t>January 26, 2021</w:t>
-      </w:r>
+        <w:t xml:space="preserve">March 27, 2024</w:t>
+      </w:r>
+      <w:bookmarkStart w:id="0" w:name="_GoBack"/>
+      <w:bookmarkEnd w:id="0"/>
       <w:r>
         <w:t xml:space="preserve">, </w:t>
       </w:r>
@@ -1897,15 +1899,7 @@
         <w:t xml:space="preserve"> of </w:t>
       </w:r>
       <w:r>
-        <w:t xml:space="preserve">Operating a Vehicle While </w:t>
-      </w:r>
-      <w:proofErr w:type="gramStart"/>
-      <w:r>
-        <w:t>Under</w:t>
-      </w:r>
-      <w:proofErr w:type="gramEnd"/>
-      <w:r>
-        <w:t xml:space="preserve"> the Influence of Alcohol</w:t>
+        <w:t>Operating a Vehicle While Under the Influence of Alcohol</w:t>
       </w:r>
       <w:r>
         <w:t xml:space="preserve"> and </w:t>
@@ -3583,7 +3577,7 @@
         <w:tab/>
       </w:r>
       <w:r>
-        <w:t xml:space="preserve">the Defendant, Just test again;</w:t>
+        <w:t xml:space="preserve">the Defendant, Again until;</w:t>
         <w:br/>
         <w:t xml:space="preserve"/>
       </w:r>
@@ -3645,8 +3639,6 @@
         <w:br/>
         <w:t xml:space="preserve"/>
       </w:r>
-      <w:bookmarkStart w:id="0" w:name="_GoBack"/>
-      <w:bookmarkEnd w:id="0"/>
     </w:p>
     <w:p>
       <w:pPr>
@@ -12851,7 +12843,7 @@
 </file>
 
 <file path=customXml/itemProps1.xml><?xml version="1.0" encoding="utf-8"?>
-<ds:datastoreItem xmlns:ds="http://schemas.openxmlformats.org/officeDocument/2006/customXml" ds:itemID="{D7084230-83D8-4764-874E-AEA333F2D886}">
+<ds:datastoreItem xmlns:ds="http://schemas.openxmlformats.org/officeDocument/2006/customXml" ds:itemID="{6C39CD1A-8C7A-4CB5-9EF5-19F1600FDE76}">
   <ds:schemaRefs>
     <ds:schemaRef ds:uri="http://schemas.openxmlformats.org/officeDocument/2006/bibliography"/>
   </ds:schemaRefs>

</xml_diff>

<commit_message>
Began working on class methods and base templates.
</commit_message>
<xml_diff>
--- a/Saved/Jury_Instructions_Test.docx
+++ b/Saved/Jury_Instructions_Test.docx
@@ -473,7 +473,7 @@
               </w:rPr>
             </w:pPr>
             <w:r>
-              <w:t xml:space="preserve">Test</w:t>
+              <w:t xml:space="preserve">234</w:t>
             </w:r>
           </w:p>
         </w:tc>
@@ -717,7 +717,7 @@
               <w:rPr>
                 <w:b/>
               </w:rPr>
-              <w:t xml:space="preserve">Again until</w:t>
+              <w:t xml:space="preserve">argh</w:t>
             </w:r>
             <w:r>
               <w:rPr>
@@ -1850,7 +1850,7 @@
         <w:t xml:space="preserve"> </w:t>
       </w:r>
       <w:r>
-        <w:t xml:space="preserve">March 27, 2024</w:t>
+        <w:t xml:space="preserve">work</w:t>
       </w:r>
       <w:bookmarkStart w:id="0" w:name="_GoBack"/>
       <w:bookmarkEnd w:id="0"/>
@@ -3577,7 +3577,7 @@
         <w:tab/>
       </w:r>
       <w:r>
-        <w:t xml:space="preserve">the Defendant, Again until;</w:t>
+        <w:t xml:space="preserve">the Defendant, Test that class;</w:t>
         <w:br/>
         <w:t xml:space="preserve"/>
       </w:r>

</xml_diff>

<commit_message>
Refactored some and updated jury instructions.
</commit_message>
<xml_diff>
--- a/Saved/Jury_Instructions_Test.docx
+++ b/Saved/Jury_Instructions_Test.docx
@@ -1,6 +1,6 @@
 
 <file path=word/document.xml><?xml version="1.0" encoding="utf-8"?>
-<w:document xmlns:wpc="http://schemas.microsoft.com/office/word/2010/wordprocessingCanvas" xmlns:mc="http://schemas.openxmlformats.org/markup-compatibility/2006" xmlns:o="urn:schemas-microsoft-com:office:office" xmlns:r="http://schemas.openxmlformats.org/officeDocument/2006/relationships" xmlns:m="http://schemas.openxmlformats.org/officeDocument/2006/math" xmlns:v="urn:schemas-microsoft-com:vml" xmlns:wp14="http://schemas.microsoft.com/office/word/2010/wordprocessingDrawing" xmlns:wp="http://schemas.openxmlformats.org/drawingml/2006/wordprocessingDrawing" xmlns:w10="urn:schemas-microsoft-com:office:word" xmlns:w="http://schemas.openxmlformats.org/wordprocessingml/2006/main" xmlns:w14="http://schemas.microsoft.com/office/word/2010/wordml" xmlns:wpg="http://schemas.microsoft.com/office/word/2010/wordprocessingGroup" xmlns:wpi="http://schemas.microsoft.com/office/word/2010/wordprocessingInk" xmlns:wne="http://schemas.microsoft.com/office/word/2006/wordml" xmlns:wps="http://schemas.microsoft.com/office/word/2010/wordprocessingShape" mc:Ignorable="w14 wp14">
+<w:document xmlns:wpc="http://schemas.microsoft.com/office/word/2010/wordprocessingCanvas" xmlns:cx="http://schemas.microsoft.com/office/drawing/2014/chartex" xmlns:cx1="http://schemas.microsoft.com/office/drawing/2015/9/8/chartex" xmlns:cx2="http://schemas.microsoft.com/office/drawing/2015/10/21/chartex" xmlns:cx3="http://schemas.microsoft.com/office/drawing/2016/5/9/chartex" xmlns:cx4="http://schemas.microsoft.com/office/drawing/2016/5/10/chartex" xmlns:cx5="http://schemas.microsoft.com/office/drawing/2016/5/11/chartex" xmlns:cx6="http://schemas.microsoft.com/office/drawing/2016/5/12/chartex" xmlns:cx7="http://schemas.microsoft.com/office/drawing/2016/5/13/chartex" xmlns:cx8="http://schemas.microsoft.com/office/drawing/2016/5/14/chartex" xmlns:mc="http://schemas.openxmlformats.org/markup-compatibility/2006" xmlns:aink="http://schemas.microsoft.com/office/drawing/2016/ink" xmlns:am3d="http://schemas.microsoft.com/office/drawing/2017/model3d" xmlns:o="urn:schemas-microsoft-com:office:office" xmlns:r="http://schemas.openxmlformats.org/officeDocument/2006/relationships" xmlns:m="http://schemas.openxmlformats.org/officeDocument/2006/math" xmlns:v="urn:schemas-microsoft-com:vml" xmlns:wp14="http://schemas.microsoft.com/office/word/2010/wordprocessingDrawing" xmlns:wp="http://schemas.openxmlformats.org/drawingml/2006/wordprocessingDrawing" xmlns:w10="urn:schemas-microsoft-com:office:word" xmlns:w="http://schemas.openxmlformats.org/wordprocessingml/2006/main" xmlns:w14="http://schemas.microsoft.com/office/word/2010/wordml" xmlns:w15="http://schemas.microsoft.com/office/word/2012/wordml" xmlns:w16cex="http://schemas.microsoft.com/office/word/2018/wordml/cex" xmlns:w16cid="http://schemas.microsoft.com/office/word/2016/wordml/cid" xmlns:w16="http://schemas.microsoft.com/office/word/2018/wordml" xmlns:w16se="http://schemas.microsoft.com/office/word/2015/wordml/symex" xmlns:wpg="http://schemas.microsoft.com/office/word/2010/wordprocessingGroup" xmlns:wpi="http://schemas.microsoft.com/office/word/2010/wordprocessingInk" xmlns:wne="http://schemas.microsoft.com/office/word/2006/wordml" xmlns:wps="http://schemas.microsoft.com/office/word/2010/wordprocessingShape" mc:Ignorable="w14 w15 w16se w16cid w16 w16cex wp14">
   <w:body>
     <w:p>
       <w:pPr>
@@ -148,12 +148,6 @@
                 <w:b/>
               </w:rPr>
             </w:pPr>
-            <w:r>
-              <w:rPr>
-                <w:b/>
-              </w:rPr>
-              <w:t>:</w:t>
-            </w:r>
           </w:p>
         </w:tc>
         <w:tc>
@@ -362,12 +356,6 @@
                 <w:b/>
               </w:rPr>
             </w:pPr>
-            <w:r>
-              <w:rPr>
-                <w:b/>
-              </w:rPr>
-              <w:t>:</w:t>
-            </w:r>
           </w:p>
         </w:tc>
         <w:tc>
@@ -473,7 +461,7 @@
               </w:rPr>
             </w:pPr>
             <w:r>
-              <w:t xml:space="preserve">234</w:t>
+              <w:t xml:space="preserve">12313</w:t>
             </w:r>
           </w:p>
         </w:tc>
@@ -581,12 +569,6 @@
                 <w:b/>
               </w:rPr>
             </w:pPr>
-            <w:r>
-              <w:rPr>
-                <w:b/>
-              </w:rPr>
-              <w:t>:</w:t>
-            </w:r>
           </w:p>
         </w:tc>
         <w:tc>
@@ -648,16 +630,8 @@
               <w:rPr>
                 <w:b/>
               </w:rPr>
-              <w:t xml:space="preserve">Marianne T. </w:t>
+              <w:t xml:space="preserve">Marianne T. Hemmeter</w:t>
             </w:r>
-            <w:proofErr w:type="spellStart"/>
-            <w:r>
-              <w:rPr>
-                <w:b/>
-              </w:rPr>
-              <w:t xml:space="preserve">Hemmeter</w:t>
-            </w:r>
-            <w:proofErr w:type="spellEnd"/>
           </w:p>
         </w:tc>
       </w:tr>
@@ -717,7 +691,7 @@
               <w:rPr>
                 <w:b/>
               </w:rPr>
-              <w:t xml:space="preserve">argh</w:t>
+              <w:t xml:space="preserve">4414</w:t>
             </w:r>
             <w:r>
               <w:rPr>
@@ -813,7 +787,7 @@
               <w:rPr>
                 <w:b/>
               </w:rPr>
-              <w:t>Defendant</w:t>
+              <w:t xml:space="preserve">Defendant</w:t>
             </w:r>
             <w:r>
               <w:rPr>
@@ -866,12 +840,6 @@
                 <w:b/>
               </w:rPr>
             </w:pPr>
-            <w:r>
-              <w:rPr>
-                <w:b/>
-              </w:rPr>
-              <w:t>:</w:t>
-            </w:r>
           </w:p>
           <w:p>
             <w:pPr>
@@ -1027,17 +995,10 @@
                 <w:tab w:val="left" w:pos="18000"/>
                 <w:tab w:val="left" w:pos="18720"/>
               </w:tabs>
-              <w:jc w:val="center"/>
               <w:rPr>
                 <w:b/>
               </w:rPr>
             </w:pPr>
-            <w:r>
-              <w:rPr>
-                <w:b/>
-              </w:rPr>
-              <w:t xml:space="preserve">:</w:t>
-            </w:r>
           </w:p>
           <w:p>
             <w:pPr>
@@ -1844,16 +1805,14 @@
       </w:pPr>
       <w:r>
         <w:tab/>
-        <w:t>On</w:t>
+        <w:t xml:space="preserve">On</w:t>
       </w:r>
       <w:r>
         <w:t xml:space="preserve"> </w:t>
       </w:r>
       <w:r>
-        <w:t xml:space="preserve">work</w:t>
-      </w:r>
-      <w:bookmarkStart w:id="0" w:name="_GoBack"/>
-      <w:bookmarkEnd w:id="0"/>
+        <w:t xml:space="preserve">test</w:t>
+      </w:r>
       <w:r>
         <w:t xml:space="preserve">, </w:t>
       </w:r>
@@ -1867,19 +1826,14 @@
         <w:t xml:space="preserve"> filed against the </w:t>
       </w:r>
       <w:r>
-        <w:t>Defendant</w:t>
+        <w:t xml:space="preserve">Defendant</w:t>
       </w:r>
       <w:r>
         <w:t xml:space="preserve">, </w:t>
       </w:r>
       <w:r>
-        <w:t xml:space="preserve">Gregory </w:t>
-      </w:r>
-      <w:proofErr w:type="spellStart"/>
-      <w:r>
-        <w:t>Jaudzems</w:t>
-      </w:r>
-      <w:proofErr w:type="spellEnd"/>
+        <w:t xml:space="preserve">4414</w:t>
+      </w:r>
       <w:r>
         <w:t xml:space="preserve">, charging </w:t>
       </w:r>
@@ -1893,19 +1847,27 @@
         <w:t xml:space="preserve"> with the crime</w:t>
       </w:r>
       <w:r>
-        <w:t>s</w:t>
+        <w:t xml:space="preserve">s</w:t>
       </w:r>
       <w:r>
         <w:t xml:space="preserve"> of </w:t>
       </w:r>
       <w:r>
-        <w:t>Operating a Vehicle While Under the Influence of Alcohol</w:t>
+        <w:t xml:space="preserve">Operating a Motor Vehicle While Under the Influence of Alcohol </w:t>
+        <w:br/>
+        <w:t xml:space="preserve">R.C. § 4511.19(A)(1)(A)</w:t>
+        <w:br/>
+        <w:t xml:space="preserve"/>
       </w:r>
       <w:r>
         <w:t xml:space="preserve"> and </w:t>
       </w:r>
       <w:r>
-        <w:t>Operating a Vehicle with a Prohibited Alcohol Concentration</w:t>
+        <w:t xml:space="preserve">Operating a Motor Vehicle While Under the Influence of Alcohol </w:t>
+        <w:br/>
+        <w:t xml:space="preserve">R.C. § 4511.19(A)(1)(A)</w:t>
+        <w:br/>
+        <w:t xml:space="preserve"/>
       </w:r>
       <w:r>
         <w:t>.</w:t>
@@ -2010,20 +1972,20 @@
         <w:t>Defendant</w:t>
       </w:r>
       <w:r>
-        <w:t xml:space="preserve"> </w:t>
+        <w:t xml:space="preserve"> that he or she has been charged with the commission of a crime or </w:t>
+      </w:r>
+      <w:r>
+        <w:t>crime</w:t>
+      </w:r>
+      <w:r>
+        <w:t>s</w:t>
+      </w:r>
+      <w:r>
+        <w:t xml:space="preserve">, and, by law, the fact that </w:t>
       </w:r>
       <w:r>
         <w:lastRenderedPageBreak/>
-        <w:t xml:space="preserve">that he or she has been charged with the commission of a crime or </w:t>
-      </w:r>
-      <w:r>
-        <w:t>crime</w:t>
-      </w:r>
-      <w:r>
-        <w:t>s</w:t>
-      </w:r>
-      <w:r>
-        <w:t>, and, by law, the fact that th</w:t>
+        <w:t>th</w:t>
       </w:r>
       <w:r>
         <w:t>ese</w:t>
@@ -2603,9 +2565,12 @@
         <w:jc w:val="left"/>
       </w:pPr>
       <w:r>
+        <w:tab/>
+        <w:t xml:space="preserve">Let us now consider the matter of the evidence.  Evidence is all the testimony received from the </w:t>
+      </w:r>
+      <w:r>
         <w:lastRenderedPageBreak/>
-        <w:tab/>
-        <w:t xml:space="preserve">Let us now consider the matter of the evidence.  Evidence is all the testimony received from the witnesses, and </w:t>
+        <w:t xml:space="preserve">witnesses, and </w:t>
       </w:r>
       <w:r>
         <w:t xml:space="preserve">it </w:t>
@@ -2941,23 +2906,7 @@
           <w:b/>
           <w:u w:val="single"/>
         </w:rPr>
-        <w:t xml:space="preserve">Judging the Credibility of the Witnesses and the Weight to be </w:t>
-      </w:r>
-      <w:proofErr w:type="gramStart"/>
-      <w:r>
-        <w:rPr>
-          <w:b/>
-          <w:u w:val="single"/>
-        </w:rPr>
-        <w:t>Given</w:t>
-      </w:r>
-      <w:proofErr w:type="gramEnd"/>
-      <w:r>
-        <w:rPr>
-          <w:b/>
-          <w:u w:val="single"/>
-        </w:rPr>
-        <w:t xml:space="preserve"> to the Evidence</w:t>
+        <w:t>Judging the Credibility of the Witnesses and the Weight to be Given to the Evidence</w:t>
       </w:r>
       <w:r>
         <w:rPr>
@@ -3005,11 +2954,11 @@
       </w:pPr>
       <w:r>
         <w:tab/>
-        <w:t xml:space="preserve">You, the members of this jury, are the sole judges of the facts, the credibility of the witnesses, and the weight to be given to the evidence.  To weigh the evidence, you must consider the credibility of the witnesses.  You will apply the tests of truthfulness that you are accustomed to applying in your daily </w:t>
+        <w:t xml:space="preserve">You, the members of this jury, are the sole judges of the facts, the credibility of the witnesses, and the weight to be given to the evidence.  To weigh the evidence, you must consider the credibility of the witnesses.  You will apply the tests of truthfulness that you are accustomed to applying in your daily lives.  These tests include the appearance of the witness on the stand; the opportunity the witness had to </w:t>
       </w:r>
       <w:r>
         <w:lastRenderedPageBreak/>
-        <w:t xml:space="preserve">lives.  These tests include the appearance of the witness on the stand; the opportunity the witness had to see, hear and know the things about which that witness testified; accuracy of memory; frankness or lack of it; intelligence; interest and bias, if any; together with all the facts and circumstances surrounding the testimony of the witness.  Applying these tests, you will assign to the testimony of each witness </w:t>
+        <w:t xml:space="preserve">see, hear and know the things about which that witness testified; accuracy of memory; frankness or lack of it; intelligence; interest and bias, if any; together with all the facts and circumstances surrounding the testimony of the witness.  Applying these tests, you will assign to the testimony of each witness </w:t>
       </w:r>
       <w:r>
         <w:t xml:space="preserve">whatever </w:t>
@@ -3553,6 +3502,7 @@
         <w:jc w:val="left"/>
       </w:pPr>
       <w:r>
+        <w:lastRenderedPageBreak/>
         <w:t xml:space="preserve">The first complaint in this case charges this Defendant with the crime of Operating a Vehicle While Under the Influence of Alcohol.</w:t>
         <w:br/>
         <w:t xml:space="preserve"/>
@@ -3985,13 +3935,8 @@
         <w:jc w:val="left"/>
         <w:outlineLvl w:val="0"/>
       </w:pPr>
-      <w:proofErr w:type="gramStart"/>
-      <w:r>
-        <w:t>with</w:t>
-      </w:r>
-      <w:proofErr w:type="gramEnd"/>
-      <w:r>
-        <w:t xml:space="preserve"> a concentration of </w:t>
+      <w:r>
+        <w:t xml:space="preserve">with a concentration of </w:t>
       </w:r>
       <w:r>
         <w:t>nine</w:t>
@@ -4098,23 +4043,7 @@
           <w:bCs/>
           <w:szCs w:val="24"/>
         </w:rPr>
-        <w:t xml:space="preserve"> and “vehicle” </w:t>
-      </w:r>
-      <w:proofErr w:type="gramStart"/>
-      <w:r>
-        <w:rPr>
-          <w:bCs/>
-          <w:szCs w:val="24"/>
-        </w:rPr>
-        <w:t>have</w:t>
-      </w:r>
-      <w:proofErr w:type="gramEnd"/>
-      <w:r>
-        <w:rPr>
-          <w:bCs/>
-          <w:szCs w:val="24"/>
-        </w:rPr>
-        <w:t xml:space="preserve"> been defined for you in connection with the first count of the complaint, and you should rely on those definitions as you weigh the evidence on this second charge.  </w:t>
+        <w:t xml:space="preserve"> and “vehicle” have been defined for you in connection with the first count of the complaint, and you should rely on those definitions as you weigh the evidence on this second charge.  </w:t>
       </w:r>
     </w:p>
     <w:p>
@@ -4218,7 +4147,6 @@
         <w:jc w:val="left"/>
       </w:pPr>
       <w:r>
-        <w:lastRenderedPageBreak/>
         <w:t xml:space="preserve">If, after a consideration of all the evidence, this jury finds that the State of Ohio did not prove beyond a reasonable doubt, any one of the essential elements of the crime of </w:t>
       </w:r>
       <w:r>
@@ -4276,7 +4204,6 @@
           <w:b/>
           <w:u w:val="single"/>
         </w:rPr>
-        <w:lastRenderedPageBreak/>
         <w:t>Each Charge is Separate and Must Be Considered Separately</w:t>
       </w:r>
       <w:r>
@@ -4330,6 +4257,7 @@
         <w:rPr>
           <w:b/>
         </w:rPr>
+        <w:lastRenderedPageBreak/>
         <w:tab/>
       </w:r>
       <w:r>
@@ -4556,11 +4484,7 @@
         <w:t>s</w:t>
       </w:r>
       <w:r>
-        <w:t xml:space="preserve"> accordingly.  Remember that you are not partisans or advocates in this </w:t>
-      </w:r>
-      <w:r>
-        <w:lastRenderedPageBreak/>
-        <w:t>matter.  Instead, you are the judges of the facts here in dispute.</w:t>
+        <w:t xml:space="preserve"> accordingly.  Remember that you are not partisans or advocates in this matter.  Instead, you are the judges of the facts here in dispute.</w:t>
       </w:r>
     </w:p>
     <w:p>
@@ -4601,6 +4525,7 @@
         <w:jc w:val="left"/>
       </w:pPr>
       <w:r>
+        <w:lastRenderedPageBreak/>
         <w:tab/>
         <w:t>Yo</w:t>
       </w:r>
@@ -4921,11 +4846,7 @@
       </w:pPr>
       <w:r>
         <w:tab/>
-        <w:t xml:space="preserve">When you retire, first select one of your members as a foreperson to expedite the handling of your deliberations.  The foreperson will see that your discussions are orderly and that each juror has an opportunity to discuss the case and to cast his or her vote.  Otherwise, the authority of the foreperson is </w:t>
-      </w:r>
-      <w:r>
-        <w:lastRenderedPageBreak/>
-        <w:t>the same as that of any other juror.</w:t>
+        <w:t>When you retire, first select one of your members as a foreperson to expedite the handling of your deliberations.  The foreperson will see that your discussions are orderly and that each juror has an opportunity to discuss the case and to cast his or her vote.  Otherwise, the authority of the foreperson is the same as that of any other juror.</w:t>
       </w:r>
     </w:p>
     <w:p>
@@ -4966,6 +4887,7 @@
         <w:jc w:val="left"/>
       </w:pPr>
       <w:r>
+        <w:lastRenderedPageBreak/>
         <w:tab/>
         <w:t>If, during your deliberations</w:t>
       </w:r>
@@ -5935,16 +5857,8 @@
               <w:rPr>
                 <w:b/>
               </w:rPr>
-              <w:t xml:space="preserve">Marianne T. </w:t>
+              <w:t>Marianne T. Hemmeter</w:t>
             </w:r>
-            <w:proofErr w:type="spellStart"/>
-            <w:r>
-              <w:rPr>
-                <w:b/>
-              </w:rPr>
-              <w:t>Hemmeter</w:t>
-            </w:r>
-            <w:proofErr w:type="spellEnd"/>
           </w:p>
         </w:tc>
       </w:tr>
@@ -6503,21 +6417,10 @@
         <w:rPr>
           <w:b/>
         </w:rPr>
-        <w:t xml:space="preserve">Jessica </w:t>
-      </w:r>
-      <w:proofErr w:type="gramStart"/>
-      <w:r>
-        <w:rPr>
-          <w:b/>
-        </w:rPr>
-        <w:t>Grant</w:t>
-      </w:r>
-      <w:r>
-        <w:t xml:space="preserve">  *</w:t>
-      </w:r>
-      <w:proofErr w:type="gramEnd"/>
-      <w:r>
-        <w:t>______________</w:t>
+        <w:t>Jessica Grant</w:t>
+      </w:r>
+      <w:r>
+        <w:t xml:space="preserve">  *______________</w:t>
       </w:r>
       <w:r>
         <w:t>___</w:t>
@@ -8458,16 +8361,8 @@
               <w:rPr>
                 <w:b/>
               </w:rPr>
-              <w:t xml:space="preserve">Marianne T. </w:t>
+              <w:t>Marianne T. Hemmeter</w:t>
             </w:r>
-            <w:proofErr w:type="spellStart"/>
-            <w:r>
-              <w:rPr>
-                <w:b/>
-              </w:rPr>
-              <w:t>Hemmeter</w:t>
-            </w:r>
-            <w:proofErr w:type="spellEnd"/>
           </w:p>
         </w:tc>
       </w:tr>
@@ -11169,10 +11064,10 @@
       </w:pPr>
     </w:p>
     <w:sectPr>
-      <w:headerReference w:type="even" r:id="rId9"/>
-      <w:headerReference w:type="default" r:id="rId10"/>
-      <w:footerReference w:type="even" r:id="rId11"/>
-      <w:footerReference w:type="default" r:id="rId12"/>
+      <w:headerReference w:type="even" r:id="rId8"/>
+      <w:headerReference w:type="default" r:id="rId9"/>
+      <w:footerReference w:type="even" r:id="rId10"/>
+      <w:footerReference w:type="default" r:id="rId11"/>
       <w:type w:val="continuous"/>
       <w:pgSz w:w="12240" w:h="15840" w:code="1"/>
       <w:pgMar w:top="1555" w:right="1080" w:bottom="1008" w:left="1080" w:header="1080" w:footer="720" w:gutter="0"/>
@@ -11183,7 +11078,7 @@
 </file>
 
 <file path=word/endnotes.xml><?xml version="1.0" encoding="utf-8"?>
-<w:endnotes xmlns:wpc="http://schemas.microsoft.com/office/word/2010/wordprocessingCanvas" xmlns:mc="http://schemas.openxmlformats.org/markup-compatibility/2006" xmlns:o="urn:schemas-microsoft-com:office:office" xmlns:r="http://schemas.openxmlformats.org/officeDocument/2006/relationships" xmlns:m="http://schemas.openxmlformats.org/officeDocument/2006/math" xmlns:v="urn:schemas-microsoft-com:vml" xmlns:wp14="http://schemas.microsoft.com/office/word/2010/wordprocessingDrawing" xmlns:wp="http://schemas.openxmlformats.org/drawingml/2006/wordprocessingDrawing" xmlns:w10="urn:schemas-microsoft-com:office:word" xmlns:w="http://schemas.openxmlformats.org/wordprocessingml/2006/main" xmlns:w14="http://schemas.microsoft.com/office/word/2010/wordml" xmlns:wpg="http://schemas.microsoft.com/office/word/2010/wordprocessingGroup" xmlns:wpi="http://schemas.microsoft.com/office/word/2010/wordprocessingInk" xmlns:wne="http://schemas.microsoft.com/office/word/2006/wordml" xmlns:wps="http://schemas.microsoft.com/office/word/2010/wordprocessingShape" mc:Ignorable="w14 wp14">
+<w:endnotes xmlns:wpc="http://schemas.microsoft.com/office/word/2010/wordprocessingCanvas" xmlns:cx="http://schemas.microsoft.com/office/drawing/2014/chartex" xmlns:cx1="http://schemas.microsoft.com/office/drawing/2015/9/8/chartex" xmlns:cx2="http://schemas.microsoft.com/office/drawing/2015/10/21/chartex" xmlns:cx3="http://schemas.microsoft.com/office/drawing/2016/5/9/chartex" xmlns:cx4="http://schemas.microsoft.com/office/drawing/2016/5/10/chartex" xmlns:cx5="http://schemas.microsoft.com/office/drawing/2016/5/11/chartex" xmlns:cx6="http://schemas.microsoft.com/office/drawing/2016/5/12/chartex" xmlns:cx7="http://schemas.microsoft.com/office/drawing/2016/5/13/chartex" xmlns:cx8="http://schemas.microsoft.com/office/drawing/2016/5/14/chartex" xmlns:mc="http://schemas.openxmlformats.org/markup-compatibility/2006" xmlns:aink="http://schemas.microsoft.com/office/drawing/2016/ink" xmlns:am3d="http://schemas.microsoft.com/office/drawing/2017/model3d" xmlns:o="urn:schemas-microsoft-com:office:office" xmlns:r="http://schemas.openxmlformats.org/officeDocument/2006/relationships" xmlns:m="http://schemas.openxmlformats.org/officeDocument/2006/math" xmlns:v="urn:schemas-microsoft-com:vml" xmlns:wp14="http://schemas.microsoft.com/office/word/2010/wordprocessingDrawing" xmlns:wp="http://schemas.openxmlformats.org/drawingml/2006/wordprocessingDrawing" xmlns:w10="urn:schemas-microsoft-com:office:word" xmlns:w="http://schemas.openxmlformats.org/wordprocessingml/2006/main" xmlns:w14="http://schemas.microsoft.com/office/word/2010/wordml" xmlns:w15="http://schemas.microsoft.com/office/word/2012/wordml" xmlns:w16cex="http://schemas.microsoft.com/office/word/2018/wordml/cex" xmlns:w16cid="http://schemas.microsoft.com/office/word/2016/wordml/cid" xmlns:w16="http://schemas.microsoft.com/office/word/2018/wordml" xmlns:w16se="http://schemas.microsoft.com/office/word/2015/wordml/symex" xmlns:wpg="http://schemas.microsoft.com/office/word/2010/wordprocessingGroup" xmlns:wpi="http://schemas.microsoft.com/office/word/2010/wordprocessingInk" xmlns:wne="http://schemas.microsoft.com/office/word/2006/wordml" xmlns:wps="http://schemas.microsoft.com/office/word/2010/wordprocessingShape" mc:Ignorable="w14 w15 w16se w16cid w16 w16cex wp14">
   <w:endnote w:type="separator" w:id="-1">
     <w:p>
       <w:r>
@@ -11202,7 +11097,7 @@
 </file>
 
 <file path=word/footer1.xml><?xml version="1.0" encoding="utf-8"?>
-<w:ftr xmlns:wpc="http://schemas.microsoft.com/office/word/2010/wordprocessingCanvas" xmlns:mc="http://schemas.openxmlformats.org/markup-compatibility/2006" xmlns:o="urn:schemas-microsoft-com:office:office" xmlns:r="http://schemas.openxmlformats.org/officeDocument/2006/relationships" xmlns:m="http://schemas.openxmlformats.org/officeDocument/2006/math" xmlns:v="urn:schemas-microsoft-com:vml" xmlns:wp14="http://schemas.microsoft.com/office/word/2010/wordprocessingDrawing" xmlns:wp="http://schemas.openxmlformats.org/drawingml/2006/wordprocessingDrawing" xmlns:w10="urn:schemas-microsoft-com:office:word" xmlns:w="http://schemas.openxmlformats.org/wordprocessingml/2006/main" xmlns:w14="http://schemas.microsoft.com/office/word/2010/wordml" xmlns:wpg="http://schemas.microsoft.com/office/word/2010/wordprocessingGroup" xmlns:wpi="http://schemas.microsoft.com/office/word/2010/wordprocessingInk" xmlns:wne="http://schemas.microsoft.com/office/word/2006/wordml" xmlns:wps="http://schemas.microsoft.com/office/word/2010/wordprocessingShape" mc:Ignorable="w14 wp14">
+<w:ftr xmlns:wpc="http://schemas.microsoft.com/office/word/2010/wordprocessingCanvas" xmlns:cx="http://schemas.microsoft.com/office/drawing/2014/chartex" xmlns:cx1="http://schemas.microsoft.com/office/drawing/2015/9/8/chartex" xmlns:cx2="http://schemas.microsoft.com/office/drawing/2015/10/21/chartex" xmlns:cx3="http://schemas.microsoft.com/office/drawing/2016/5/9/chartex" xmlns:cx4="http://schemas.microsoft.com/office/drawing/2016/5/10/chartex" xmlns:cx5="http://schemas.microsoft.com/office/drawing/2016/5/11/chartex" xmlns:cx6="http://schemas.microsoft.com/office/drawing/2016/5/12/chartex" xmlns:cx7="http://schemas.microsoft.com/office/drawing/2016/5/13/chartex" xmlns:cx8="http://schemas.microsoft.com/office/drawing/2016/5/14/chartex" xmlns:mc="http://schemas.openxmlformats.org/markup-compatibility/2006" xmlns:aink="http://schemas.microsoft.com/office/drawing/2016/ink" xmlns:am3d="http://schemas.microsoft.com/office/drawing/2017/model3d" xmlns:o="urn:schemas-microsoft-com:office:office" xmlns:r="http://schemas.openxmlformats.org/officeDocument/2006/relationships" xmlns:m="http://schemas.openxmlformats.org/officeDocument/2006/math" xmlns:v="urn:schemas-microsoft-com:vml" xmlns:wp14="http://schemas.microsoft.com/office/word/2010/wordprocessingDrawing" xmlns:wp="http://schemas.openxmlformats.org/drawingml/2006/wordprocessingDrawing" xmlns:w10="urn:schemas-microsoft-com:office:word" xmlns:w="http://schemas.openxmlformats.org/wordprocessingml/2006/main" xmlns:w14="http://schemas.microsoft.com/office/word/2010/wordml" xmlns:w15="http://schemas.microsoft.com/office/word/2012/wordml" xmlns:w16cex="http://schemas.microsoft.com/office/word/2018/wordml/cex" xmlns:w16cid="http://schemas.microsoft.com/office/word/2016/wordml/cid" xmlns:w16="http://schemas.microsoft.com/office/word/2018/wordml" xmlns:w16se="http://schemas.microsoft.com/office/word/2015/wordml/symex" xmlns:wpg="http://schemas.microsoft.com/office/word/2010/wordprocessingGroup" xmlns:wpi="http://schemas.microsoft.com/office/word/2010/wordprocessingInk" xmlns:wne="http://schemas.microsoft.com/office/word/2006/wordml" xmlns:wps="http://schemas.microsoft.com/office/word/2010/wordprocessingShape" mc:Ignorable="w14 w15 w16se w16cid w16 w16cex wp14">
   <w:p>
     <w:pPr>
       <w:widowControl w:val="0"/>
@@ -11243,7 +11138,7 @@
 </file>
 
 <file path=word/footer2.xml><?xml version="1.0" encoding="utf-8"?>
-<w:ftr xmlns:wpc="http://schemas.microsoft.com/office/word/2010/wordprocessingCanvas" xmlns:mc="http://schemas.openxmlformats.org/markup-compatibility/2006" xmlns:o="urn:schemas-microsoft-com:office:office" xmlns:r="http://schemas.openxmlformats.org/officeDocument/2006/relationships" xmlns:m="http://schemas.openxmlformats.org/officeDocument/2006/math" xmlns:v="urn:schemas-microsoft-com:vml" xmlns:wp14="http://schemas.microsoft.com/office/word/2010/wordprocessingDrawing" xmlns:wp="http://schemas.openxmlformats.org/drawingml/2006/wordprocessingDrawing" xmlns:w10="urn:schemas-microsoft-com:office:word" xmlns:w="http://schemas.openxmlformats.org/wordprocessingml/2006/main" xmlns:w14="http://schemas.microsoft.com/office/word/2010/wordml" xmlns:wpg="http://schemas.microsoft.com/office/word/2010/wordprocessingGroup" xmlns:wpi="http://schemas.microsoft.com/office/word/2010/wordprocessingInk" xmlns:wne="http://schemas.microsoft.com/office/word/2006/wordml" xmlns:wps="http://schemas.microsoft.com/office/word/2010/wordprocessingShape" mc:Ignorable="w14 wp14">
+<w:ftr xmlns:wpc="http://schemas.microsoft.com/office/word/2010/wordprocessingCanvas" xmlns:cx="http://schemas.microsoft.com/office/drawing/2014/chartex" xmlns:cx1="http://schemas.microsoft.com/office/drawing/2015/9/8/chartex" xmlns:cx2="http://schemas.microsoft.com/office/drawing/2015/10/21/chartex" xmlns:cx3="http://schemas.microsoft.com/office/drawing/2016/5/9/chartex" xmlns:cx4="http://schemas.microsoft.com/office/drawing/2016/5/10/chartex" xmlns:cx5="http://schemas.microsoft.com/office/drawing/2016/5/11/chartex" xmlns:cx6="http://schemas.microsoft.com/office/drawing/2016/5/12/chartex" xmlns:cx7="http://schemas.microsoft.com/office/drawing/2016/5/13/chartex" xmlns:cx8="http://schemas.microsoft.com/office/drawing/2016/5/14/chartex" xmlns:mc="http://schemas.openxmlformats.org/markup-compatibility/2006" xmlns:aink="http://schemas.microsoft.com/office/drawing/2016/ink" xmlns:am3d="http://schemas.microsoft.com/office/drawing/2017/model3d" xmlns:o="urn:schemas-microsoft-com:office:office" xmlns:r="http://schemas.openxmlformats.org/officeDocument/2006/relationships" xmlns:m="http://schemas.openxmlformats.org/officeDocument/2006/math" xmlns:v="urn:schemas-microsoft-com:vml" xmlns:wp14="http://schemas.microsoft.com/office/word/2010/wordprocessingDrawing" xmlns:wp="http://schemas.openxmlformats.org/drawingml/2006/wordprocessingDrawing" xmlns:w10="urn:schemas-microsoft-com:office:word" xmlns:w="http://schemas.openxmlformats.org/wordprocessingml/2006/main" xmlns:w14="http://schemas.microsoft.com/office/word/2010/wordml" xmlns:w15="http://schemas.microsoft.com/office/word/2012/wordml" xmlns:w16cex="http://schemas.microsoft.com/office/word/2018/wordml/cex" xmlns:w16cid="http://schemas.microsoft.com/office/word/2016/wordml/cid" xmlns:w16="http://schemas.microsoft.com/office/word/2018/wordml" xmlns:w16se="http://schemas.microsoft.com/office/word/2015/wordml/symex" xmlns:wpg="http://schemas.microsoft.com/office/word/2010/wordprocessingGroup" xmlns:wpi="http://schemas.microsoft.com/office/word/2010/wordprocessingInk" xmlns:wne="http://schemas.microsoft.com/office/word/2006/wordml" xmlns:wps="http://schemas.microsoft.com/office/word/2010/wordprocessingShape" mc:Ignorable="w14 w15 w16se w16cid w16 w16cex wp14">
   <w:p>
     <w:pPr>
       <w:widowControl w:val="0"/>
@@ -11285,7 +11180,7 @@
 </file>
 
 <file path=word/footnotes.xml><?xml version="1.0" encoding="utf-8"?>
-<w:footnotes xmlns:wpc="http://schemas.microsoft.com/office/word/2010/wordprocessingCanvas" xmlns:mc="http://schemas.openxmlformats.org/markup-compatibility/2006" xmlns:o="urn:schemas-microsoft-com:office:office" xmlns:r="http://schemas.openxmlformats.org/officeDocument/2006/relationships" xmlns:m="http://schemas.openxmlformats.org/officeDocument/2006/math" xmlns:v="urn:schemas-microsoft-com:vml" xmlns:wp14="http://schemas.microsoft.com/office/word/2010/wordprocessingDrawing" xmlns:wp="http://schemas.openxmlformats.org/drawingml/2006/wordprocessingDrawing" xmlns:w10="urn:schemas-microsoft-com:office:word" xmlns:w="http://schemas.openxmlformats.org/wordprocessingml/2006/main" xmlns:w14="http://schemas.microsoft.com/office/word/2010/wordml" xmlns:wpg="http://schemas.microsoft.com/office/word/2010/wordprocessingGroup" xmlns:wpi="http://schemas.microsoft.com/office/word/2010/wordprocessingInk" xmlns:wne="http://schemas.microsoft.com/office/word/2006/wordml" xmlns:wps="http://schemas.microsoft.com/office/word/2010/wordprocessingShape" mc:Ignorable="w14 wp14">
+<w:footnotes xmlns:wpc="http://schemas.microsoft.com/office/word/2010/wordprocessingCanvas" xmlns:cx="http://schemas.microsoft.com/office/drawing/2014/chartex" xmlns:cx1="http://schemas.microsoft.com/office/drawing/2015/9/8/chartex" xmlns:cx2="http://schemas.microsoft.com/office/drawing/2015/10/21/chartex" xmlns:cx3="http://schemas.microsoft.com/office/drawing/2016/5/9/chartex" xmlns:cx4="http://schemas.microsoft.com/office/drawing/2016/5/10/chartex" xmlns:cx5="http://schemas.microsoft.com/office/drawing/2016/5/11/chartex" xmlns:cx6="http://schemas.microsoft.com/office/drawing/2016/5/12/chartex" xmlns:cx7="http://schemas.microsoft.com/office/drawing/2016/5/13/chartex" xmlns:cx8="http://schemas.microsoft.com/office/drawing/2016/5/14/chartex" xmlns:mc="http://schemas.openxmlformats.org/markup-compatibility/2006" xmlns:aink="http://schemas.microsoft.com/office/drawing/2016/ink" xmlns:am3d="http://schemas.microsoft.com/office/drawing/2017/model3d" xmlns:o="urn:schemas-microsoft-com:office:office" xmlns:r="http://schemas.openxmlformats.org/officeDocument/2006/relationships" xmlns:m="http://schemas.openxmlformats.org/officeDocument/2006/math" xmlns:v="urn:schemas-microsoft-com:vml" xmlns:wp14="http://schemas.microsoft.com/office/word/2010/wordprocessingDrawing" xmlns:wp="http://schemas.openxmlformats.org/drawingml/2006/wordprocessingDrawing" xmlns:w10="urn:schemas-microsoft-com:office:word" xmlns:w="http://schemas.openxmlformats.org/wordprocessingml/2006/main" xmlns:w14="http://schemas.microsoft.com/office/word/2010/wordml" xmlns:w15="http://schemas.microsoft.com/office/word/2012/wordml" xmlns:w16cex="http://schemas.microsoft.com/office/word/2018/wordml/cex" xmlns:w16cid="http://schemas.microsoft.com/office/word/2016/wordml/cid" xmlns:w16="http://schemas.microsoft.com/office/word/2018/wordml" xmlns:w16se="http://schemas.microsoft.com/office/word/2015/wordml/symex" xmlns:wpg="http://schemas.microsoft.com/office/word/2010/wordprocessingGroup" xmlns:wpi="http://schemas.microsoft.com/office/word/2010/wordprocessingInk" xmlns:wne="http://schemas.microsoft.com/office/word/2006/wordml" xmlns:wps="http://schemas.microsoft.com/office/word/2010/wordprocessingShape" mc:Ignorable="w14 w15 w16se w16cid w16 w16cex wp14">
   <w:footnote w:type="separator" w:id="-1">
     <w:p>
       <w:r>
@@ -11304,7 +11199,7 @@
 </file>
 
 <file path=word/header1.xml><?xml version="1.0" encoding="utf-8"?>
-<w:hdr xmlns:wpc="http://schemas.microsoft.com/office/word/2010/wordprocessingCanvas" xmlns:mc="http://schemas.openxmlformats.org/markup-compatibility/2006" xmlns:o="urn:schemas-microsoft-com:office:office" xmlns:r="http://schemas.openxmlformats.org/officeDocument/2006/relationships" xmlns:m="http://schemas.openxmlformats.org/officeDocument/2006/math" xmlns:v="urn:schemas-microsoft-com:vml" xmlns:wp14="http://schemas.microsoft.com/office/word/2010/wordprocessingDrawing" xmlns:wp="http://schemas.openxmlformats.org/drawingml/2006/wordprocessingDrawing" xmlns:w10="urn:schemas-microsoft-com:office:word" xmlns:w="http://schemas.openxmlformats.org/wordprocessingml/2006/main" xmlns:w14="http://schemas.microsoft.com/office/word/2010/wordml" xmlns:wpg="http://schemas.microsoft.com/office/word/2010/wordprocessingGroup" xmlns:wpi="http://schemas.microsoft.com/office/word/2010/wordprocessingInk" xmlns:wne="http://schemas.microsoft.com/office/word/2006/wordml" xmlns:wps="http://schemas.microsoft.com/office/word/2010/wordprocessingShape" mc:Ignorable="w14 wp14">
+<w:hdr xmlns:wpc="http://schemas.microsoft.com/office/word/2010/wordprocessingCanvas" xmlns:cx="http://schemas.microsoft.com/office/drawing/2014/chartex" xmlns:cx1="http://schemas.microsoft.com/office/drawing/2015/9/8/chartex" xmlns:cx2="http://schemas.microsoft.com/office/drawing/2015/10/21/chartex" xmlns:cx3="http://schemas.microsoft.com/office/drawing/2016/5/9/chartex" xmlns:cx4="http://schemas.microsoft.com/office/drawing/2016/5/10/chartex" xmlns:cx5="http://schemas.microsoft.com/office/drawing/2016/5/11/chartex" xmlns:cx6="http://schemas.microsoft.com/office/drawing/2016/5/12/chartex" xmlns:cx7="http://schemas.microsoft.com/office/drawing/2016/5/13/chartex" xmlns:cx8="http://schemas.microsoft.com/office/drawing/2016/5/14/chartex" xmlns:mc="http://schemas.openxmlformats.org/markup-compatibility/2006" xmlns:aink="http://schemas.microsoft.com/office/drawing/2016/ink" xmlns:am3d="http://schemas.microsoft.com/office/drawing/2017/model3d" xmlns:o="urn:schemas-microsoft-com:office:office" xmlns:r="http://schemas.openxmlformats.org/officeDocument/2006/relationships" xmlns:m="http://schemas.openxmlformats.org/officeDocument/2006/math" xmlns:v="urn:schemas-microsoft-com:vml" xmlns:wp14="http://schemas.microsoft.com/office/word/2010/wordprocessingDrawing" xmlns:wp="http://schemas.openxmlformats.org/drawingml/2006/wordprocessingDrawing" xmlns:w10="urn:schemas-microsoft-com:office:word" xmlns:w="http://schemas.openxmlformats.org/wordprocessingml/2006/main" xmlns:w14="http://schemas.microsoft.com/office/word/2010/wordml" xmlns:w15="http://schemas.microsoft.com/office/word/2012/wordml" xmlns:w16cex="http://schemas.microsoft.com/office/word/2018/wordml/cex" xmlns:w16cid="http://schemas.microsoft.com/office/word/2016/wordml/cid" xmlns:w16="http://schemas.microsoft.com/office/word/2018/wordml" xmlns:w16se="http://schemas.microsoft.com/office/word/2015/wordml/symex" xmlns:wpg="http://schemas.microsoft.com/office/word/2010/wordprocessingGroup" xmlns:wpi="http://schemas.microsoft.com/office/word/2010/wordprocessingInk" xmlns:wne="http://schemas.microsoft.com/office/word/2006/wordml" xmlns:wps="http://schemas.microsoft.com/office/word/2010/wordprocessingShape" mc:Ignorable="w14 w15 w16se w16cid w16 w16cex wp14">
   <w:p>
     <w:pPr>
       <w:widowControl w:val="0"/>
@@ -11345,7 +11240,7 @@
 </file>
 
 <file path=word/header2.xml><?xml version="1.0" encoding="utf-8"?>
-<w:hdr xmlns:wpc="http://schemas.microsoft.com/office/word/2010/wordprocessingCanvas" xmlns:mc="http://schemas.openxmlformats.org/markup-compatibility/2006" xmlns:o="urn:schemas-microsoft-com:office:office" xmlns:r="http://schemas.openxmlformats.org/officeDocument/2006/relationships" xmlns:m="http://schemas.openxmlformats.org/officeDocument/2006/math" xmlns:v="urn:schemas-microsoft-com:vml" xmlns:wp14="http://schemas.microsoft.com/office/word/2010/wordprocessingDrawing" xmlns:wp="http://schemas.openxmlformats.org/drawingml/2006/wordprocessingDrawing" xmlns:w10="urn:schemas-microsoft-com:office:word" xmlns:w="http://schemas.openxmlformats.org/wordprocessingml/2006/main" xmlns:w14="http://schemas.microsoft.com/office/word/2010/wordml" xmlns:wpg="http://schemas.microsoft.com/office/word/2010/wordprocessingGroup" xmlns:wpi="http://schemas.microsoft.com/office/word/2010/wordprocessingInk" xmlns:wne="http://schemas.microsoft.com/office/word/2006/wordml" xmlns:wps="http://schemas.microsoft.com/office/word/2010/wordprocessingShape" mc:Ignorable="w14 wp14">
+<w:hdr xmlns:wpc="http://schemas.microsoft.com/office/word/2010/wordprocessingCanvas" xmlns:cx="http://schemas.microsoft.com/office/drawing/2014/chartex" xmlns:cx1="http://schemas.microsoft.com/office/drawing/2015/9/8/chartex" xmlns:cx2="http://schemas.microsoft.com/office/drawing/2015/10/21/chartex" xmlns:cx3="http://schemas.microsoft.com/office/drawing/2016/5/9/chartex" xmlns:cx4="http://schemas.microsoft.com/office/drawing/2016/5/10/chartex" xmlns:cx5="http://schemas.microsoft.com/office/drawing/2016/5/11/chartex" xmlns:cx6="http://schemas.microsoft.com/office/drawing/2016/5/12/chartex" xmlns:cx7="http://schemas.microsoft.com/office/drawing/2016/5/13/chartex" xmlns:cx8="http://schemas.microsoft.com/office/drawing/2016/5/14/chartex" xmlns:mc="http://schemas.openxmlformats.org/markup-compatibility/2006" xmlns:aink="http://schemas.microsoft.com/office/drawing/2016/ink" xmlns:am3d="http://schemas.microsoft.com/office/drawing/2017/model3d" xmlns:o="urn:schemas-microsoft-com:office:office" xmlns:r="http://schemas.openxmlformats.org/officeDocument/2006/relationships" xmlns:m="http://schemas.openxmlformats.org/officeDocument/2006/math" xmlns:v="urn:schemas-microsoft-com:vml" xmlns:wp14="http://schemas.microsoft.com/office/word/2010/wordprocessingDrawing" xmlns:wp="http://schemas.openxmlformats.org/drawingml/2006/wordprocessingDrawing" xmlns:w10="urn:schemas-microsoft-com:office:word" xmlns:w="http://schemas.openxmlformats.org/wordprocessingml/2006/main" xmlns:w14="http://schemas.microsoft.com/office/word/2010/wordml" xmlns:w15="http://schemas.microsoft.com/office/word/2012/wordml" xmlns:w16cex="http://schemas.microsoft.com/office/word/2018/wordml/cex" xmlns:w16cid="http://schemas.microsoft.com/office/word/2016/wordml/cid" xmlns:w16="http://schemas.microsoft.com/office/word/2018/wordml" xmlns:w16se="http://schemas.microsoft.com/office/word/2015/wordml/symex" xmlns:wpg="http://schemas.microsoft.com/office/word/2010/wordprocessingGroup" xmlns:wpi="http://schemas.microsoft.com/office/word/2010/wordprocessingInk" xmlns:wne="http://schemas.microsoft.com/office/word/2006/wordml" xmlns:wps="http://schemas.microsoft.com/office/word/2010/wordprocessingShape" mc:Ignorable="w14 w15 w16se w16cid w16 w16cex wp14">
   <w:p>
     <w:pPr>
       <w:widowControl w:val="0"/>
@@ -11386,8 +11281,8 @@
 </file>
 
 <file path=word/numbering.xml><?xml version="1.0" encoding="utf-8"?>
-<w:numbering xmlns:wpc="http://schemas.microsoft.com/office/word/2010/wordprocessingCanvas" xmlns:mc="http://schemas.openxmlformats.org/markup-compatibility/2006" xmlns:o="urn:schemas-microsoft-com:office:office" xmlns:r="http://schemas.openxmlformats.org/officeDocument/2006/relationships" xmlns:m="http://schemas.openxmlformats.org/officeDocument/2006/math" xmlns:v="urn:schemas-microsoft-com:vml" xmlns:wp14="http://schemas.microsoft.com/office/word/2010/wordprocessingDrawing" xmlns:wp="http://schemas.openxmlformats.org/drawingml/2006/wordprocessingDrawing" xmlns:w10="urn:schemas-microsoft-com:office:word" xmlns:w="http://schemas.openxmlformats.org/wordprocessingml/2006/main" xmlns:w14="http://schemas.microsoft.com/office/word/2010/wordml" xmlns:wpg="http://schemas.microsoft.com/office/word/2010/wordprocessingGroup" xmlns:wpi="http://schemas.microsoft.com/office/word/2010/wordprocessingInk" xmlns:wne="http://schemas.microsoft.com/office/word/2006/wordml" xmlns:wps="http://schemas.microsoft.com/office/word/2010/wordprocessingShape" mc:Ignorable="w14 wp14">
-  <w:abstractNum w:abstractNumId="0">
+<w:numbering xmlns:wpc="http://schemas.microsoft.com/office/word/2010/wordprocessingCanvas" xmlns:cx="http://schemas.microsoft.com/office/drawing/2014/chartex" xmlns:cx1="http://schemas.microsoft.com/office/drawing/2015/9/8/chartex" xmlns:cx2="http://schemas.microsoft.com/office/drawing/2015/10/21/chartex" xmlns:cx3="http://schemas.microsoft.com/office/drawing/2016/5/9/chartex" xmlns:cx4="http://schemas.microsoft.com/office/drawing/2016/5/10/chartex" xmlns:cx5="http://schemas.microsoft.com/office/drawing/2016/5/11/chartex" xmlns:cx6="http://schemas.microsoft.com/office/drawing/2016/5/12/chartex" xmlns:cx7="http://schemas.microsoft.com/office/drawing/2016/5/13/chartex" xmlns:cx8="http://schemas.microsoft.com/office/drawing/2016/5/14/chartex" xmlns:mc="http://schemas.openxmlformats.org/markup-compatibility/2006" xmlns:aink="http://schemas.microsoft.com/office/drawing/2016/ink" xmlns:am3d="http://schemas.microsoft.com/office/drawing/2017/model3d" xmlns:o="urn:schemas-microsoft-com:office:office" xmlns:r="http://schemas.openxmlformats.org/officeDocument/2006/relationships" xmlns:m="http://schemas.openxmlformats.org/officeDocument/2006/math" xmlns:v="urn:schemas-microsoft-com:vml" xmlns:wp14="http://schemas.microsoft.com/office/word/2010/wordprocessingDrawing" xmlns:wp="http://schemas.openxmlformats.org/drawingml/2006/wordprocessingDrawing" xmlns:w10="urn:schemas-microsoft-com:office:word" xmlns:w="http://schemas.openxmlformats.org/wordprocessingml/2006/main" xmlns:w14="http://schemas.microsoft.com/office/word/2010/wordml" xmlns:w15="http://schemas.microsoft.com/office/word/2012/wordml" xmlns:w16cex="http://schemas.microsoft.com/office/word/2018/wordml/cex" xmlns:w16cid="http://schemas.microsoft.com/office/word/2016/wordml/cid" xmlns:w16="http://schemas.microsoft.com/office/word/2018/wordml" xmlns:w16se="http://schemas.microsoft.com/office/word/2015/wordml/symex" xmlns:wpg="http://schemas.microsoft.com/office/word/2010/wordprocessingGroup" xmlns:wpi="http://schemas.microsoft.com/office/word/2010/wordprocessingInk" xmlns:wne="http://schemas.microsoft.com/office/word/2006/wordml" xmlns:wps="http://schemas.microsoft.com/office/word/2010/wordprocessingShape" mc:Ignorable="w14 w15 w16se w16cid w16 w16cex wp14">
+  <w:abstractNum w:abstractNumId="0" w15:restartNumberingAfterBreak="0">
     <w:nsid w:val="00000001"/>
     <w:multiLevelType w:val="multilevel"/>
     <w:tmpl w:val="00000001"/>
@@ -11455,7 +11350,7 @@
       <w:lvlJc w:val="left"/>
     </w:lvl>
   </w:abstractNum>
-  <w:abstractNum w:abstractNumId="1">
+  <w:abstractNum w:abstractNumId="1" w15:restartNumberingAfterBreak="0">
     <w:nsid w:val="00000002"/>
     <w:multiLevelType w:val="multilevel"/>
     <w:tmpl w:val="00000002"/>
@@ -11523,7 +11418,7 @@
       <w:lvlJc w:val="left"/>
     </w:lvl>
   </w:abstractNum>
-  <w:abstractNum w:abstractNumId="2">
+  <w:abstractNum w:abstractNumId="2" w15:restartNumberingAfterBreak="0">
     <w:nsid w:val="00000003"/>
     <w:multiLevelType w:val="multilevel"/>
     <w:tmpl w:val="00000003"/>
@@ -11591,7 +11486,7 @@
       <w:lvlJc w:val="left"/>
     </w:lvl>
   </w:abstractNum>
-  <w:abstractNum w:abstractNumId="3">
+  <w:abstractNum w:abstractNumId="3" w15:restartNumberingAfterBreak="0">
     <w:nsid w:val="00000005"/>
     <w:multiLevelType w:val="multilevel"/>
     <w:tmpl w:val="00000000"/>
@@ -11650,7 +11545,7 @@
       <w:lvlJc w:val="left"/>
     </w:lvl>
   </w:abstractNum>
-  <w:abstractNum w:abstractNumId="4">
+  <w:abstractNum w:abstractNumId="4" w15:restartNumberingAfterBreak="0">
     <w:nsid w:val="57B46E1C"/>
     <w:multiLevelType w:val="multilevel"/>
     <w:tmpl w:val="00000001"/>
@@ -11718,7 +11613,7 @@
       <w:lvlJc w:val="left"/>
     </w:lvl>
   </w:abstractNum>
-  <w:abstractNum w:abstractNumId="5">
+  <w:abstractNum w:abstractNumId="5" w15:restartNumberingAfterBreak="0">
     <w:nsid w:val="6C7A4963"/>
     <w:multiLevelType w:val="multilevel"/>
     <w:tmpl w:val="34F4CABC"/>
@@ -11982,7 +11877,7 @@
 </file>
 
 <file path=word/styles.xml><?xml version="1.0" encoding="utf-8"?>
-<w:styles xmlns:mc="http://schemas.openxmlformats.org/markup-compatibility/2006" xmlns:r="http://schemas.openxmlformats.org/officeDocument/2006/relationships" xmlns:w="http://schemas.openxmlformats.org/wordprocessingml/2006/main" xmlns:w14="http://schemas.microsoft.com/office/word/2010/wordml" mc:Ignorable="w14">
+<w:styles xmlns:mc="http://schemas.openxmlformats.org/markup-compatibility/2006" xmlns:r="http://schemas.openxmlformats.org/officeDocument/2006/relationships" xmlns:w="http://schemas.openxmlformats.org/wordprocessingml/2006/main" xmlns:w14="http://schemas.microsoft.com/office/word/2010/wordml" xmlns:w15="http://schemas.microsoft.com/office/word/2012/wordml" xmlns:w16cex="http://schemas.microsoft.com/office/word/2018/wordml/cex" xmlns:w16cid="http://schemas.microsoft.com/office/word/2016/wordml/cid" xmlns:w16="http://schemas.microsoft.com/office/word/2018/wordml" xmlns:w16se="http://schemas.microsoft.com/office/word/2015/wordml/symex" mc:Ignorable="w14 w15 w16se w16cid w16 w16cex">
   <w:docDefaults>
     <w:rPrDefault>
       <w:rPr>
@@ -11992,7 +11887,7 @@
     </w:rPrDefault>
     <w:pPrDefault/>
   </w:docDefaults>
-  <w:latentStyles w:defLockedState="0" w:defUIPriority="0" w:defSemiHidden="0" w:defUnhideWhenUsed="0" w:defQFormat="0" w:count="267">
+  <w:latentStyles w:defLockedState="0" w:defUIPriority="0" w:defSemiHidden="0" w:defUnhideWhenUsed="0" w:defQFormat="0" w:count="376">
     <w:lsdException w:name="Normal" w:qFormat="1"/>
     <w:lsdException w:name="heading 1" w:qFormat="1"/>
     <w:lsdException w:name="heading 2" w:semiHidden="1" w:unhideWhenUsed="1" w:qFormat="1"/>
@@ -12003,11 +11898,143 @@
     <w:lsdException w:name="heading 7" w:semiHidden="1" w:unhideWhenUsed="1" w:qFormat="1"/>
     <w:lsdException w:name="heading 8" w:semiHidden="1" w:unhideWhenUsed="1" w:qFormat="1"/>
     <w:lsdException w:name="heading 9" w:semiHidden="1" w:unhideWhenUsed="1" w:qFormat="1"/>
+    <w:lsdException w:name="index 1" w:semiHidden="1" w:unhideWhenUsed="1"/>
+    <w:lsdException w:name="index 2" w:semiHidden="1" w:unhideWhenUsed="1"/>
+    <w:lsdException w:name="index 3" w:semiHidden="1" w:unhideWhenUsed="1"/>
+    <w:lsdException w:name="index 4" w:semiHidden="1" w:unhideWhenUsed="1"/>
+    <w:lsdException w:name="index 5" w:semiHidden="1" w:unhideWhenUsed="1"/>
+    <w:lsdException w:name="index 6" w:semiHidden="1" w:unhideWhenUsed="1"/>
+    <w:lsdException w:name="index 7" w:semiHidden="1" w:unhideWhenUsed="1"/>
+    <w:lsdException w:name="index 8" w:semiHidden="1" w:unhideWhenUsed="1"/>
+    <w:lsdException w:name="index 9" w:semiHidden="1" w:unhideWhenUsed="1"/>
+    <w:lsdException w:name="toc 1" w:semiHidden="1" w:unhideWhenUsed="1"/>
+    <w:lsdException w:name="toc 2" w:semiHidden="1" w:unhideWhenUsed="1"/>
+    <w:lsdException w:name="toc 3" w:semiHidden="1" w:unhideWhenUsed="1"/>
+    <w:lsdException w:name="toc 4" w:semiHidden="1" w:unhideWhenUsed="1"/>
+    <w:lsdException w:name="toc 5" w:semiHidden="1" w:unhideWhenUsed="1"/>
+    <w:lsdException w:name="toc 6" w:semiHidden="1" w:unhideWhenUsed="1"/>
+    <w:lsdException w:name="toc 7" w:semiHidden="1" w:unhideWhenUsed="1"/>
+    <w:lsdException w:name="toc 8" w:semiHidden="1" w:unhideWhenUsed="1"/>
+    <w:lsdException w:name="toc 9" w:semiHidden="1" w:unhideWhenUsed="1"/>
+    <w:lsdException w:name="Normal Indent" w:semiHidden="1" w:unhideWhenUsed="1"/>
+    <w:lsdException w:name="footnote text" w:semiHidden="1" w:unhideWhenUsed="1"/>
+    <w:lsdException w:name="annotation text" w:semiHidden="1" w:unhideWhenUsed="1"/>
+    <w:lsdException w:name="header" w:semiHidden="1" w:unhideWhenUsed="1"/>
+    <w:lsdException w:name="footer" w:semiHidden="1" w:unhideWhenUsed="1"/>
+    <w:lsdException w:name="index heading" w:semiHidden="1" w:unhideWhenUsed="1"/>
     <w:lsdException w:name="caption" w:semiHidden="1" w:unhideWhenUsed="1" w:qFormat="1"/>
+    <w:lsdException w:name="table of figures" w:semiHidden="1" w:unhideWhenUsed="1"/>
+    <w:lsdException w:name="envelope address" w:semiHidden="1" w:unhideWhenUsed="1"/>
+    <w:lsdException w:name="envelope return" w:semiHidden="1" w:unhideWhenUsed="1"/>
+    <w:lsdException w:name="footnote reference" w:semiHidden="1" w:unhideWhenUsed="1"/>
+    <w:lsdException w:name="annotation reference" w:semiHidden="1" w:unhideWhenUsed="1"/>
+    <w:lsdException w:name="line number" w:semiHidden="1" w:unhideWhenUsed="1"/>
+    <w:lsdException w:name="page number" w:semiHidden="1" w:unhideWhenUsed="1"/>
+    <w:lsdException w:name="endnote reference" w:semiHidden="1" w:unhideWhenUsed="1"/>
+    <w:lsdException w:name="endnote text" w:semiHidden="1" w:unhideWhenUsed="1"/>
+    <w:lsdException w:name="macro" w:semiHidden="1" w:unhideWhenUsed="1"/>
+    <w:lsdException w:name="toa heading" w:semiHidden="1" w:unhideWhenUsed="1"/>
+    <w:lsdException w:name="List Number" w:semiHidden="1" w:unhideWhenUsed="1"/>
+    <w:lsdException w:name="List 2" w:semiHidden="1" w:unhideWhenUsed="1"/>
+    <w:lsdException w:name="List 3" w:semiHidden="1" w:unhideWhenUsed="1"/>
+    <w:lsdException w:name="List 4" w:semiHidden="1" w:unhideWhenUsed="1"/>
+    <w:lsdException w:name="List 5" w:semiHidden="1" w:unhideWhenUsed="1"/>
+    <w:lsdException w:name="List Bullet 2" w:semiHidden="1" w:unhideWhenUsed="1"/>
+    <w:lsdException w:name="List Bullet 3" w:semiHidden="1" w:unhideWhenUsed="1"/>
+    <w:lsdException w:name="List Bullet 4" w:semiHidden="1" w:unhideWhenUsed="1"/>
+    <w:lsdException w:name="List Bullet 5" w:semiHidden="1" w:unhideWhenUsed="1"/>
+    <w:lsdException w:name="List Number 2" w:semiHidden="1" w:unhideWhenUsed="1"/>
+    <w:lsdException w:name="List Number 3" w:semiHidden="1" w:unhideWhenUsed="1"/>
+    <w:lsdException w:name="List Number 4" w:semiHidden="1" w:unhideWhenUsed="1"/>
+    <w:lsdException w:name="List Number 5" w:semiHidden="1" w:unhideWhenUsed="1"/>
     <w:lsdException w:name="Title" w:qFormat="1"/>
+    <w:lsdException w:name="Closing" w:semiHidden="1" w:unhideWhenUsed="1"/>
+    <w:lsdException w:name="Signature" w:semiHidden="1" w:unhideWhenUsed="1"/>
+    <w:lsdException w:name="Default Paragraph Font" w:semiHidden="1" w:unhideWhenUsed="1"/>
+    <w:lsdException w:name="Body Text" w:semiHidden="1" w:unhideWhenUsed="1"/>
+    <w:lsdException w:name="Body Text Indent" w:semiHidden="1" w:unhideWhenUsed="1"/>
+    <w:lsdException w:name="List Continue" w:semiHidden="1" w:unhideWhenUsed="1"/>
+    <w:lsdException w:name="Message Header" w:semiHidden="1" w:unhideWhenUsed="1"/>
     <w:lsdException w:name="Subtitle" w:qFormat="1"/>
+    <w:lsdException w:name="Salutation" w:semiHidden="1" w:unhideWhenUsed="1"/>
+    <w:lsdException w:name="Date" w:semiHidden="1" w:unhideWhenUsed="1"/>
+    <w:lsdException w:name="Body Text First Indent" w:semiHidden="1" w:unhideWhenUsed="1"/>
+    <w:lsdException w:name="Body Text First Indent 2" w:semiHidden="1" w:unhideWhenUsed="1"/>
+    <w:lsdException w:name="Note Heading" w:semiHidden="1" w:unhideWhenUsed="1"/>
+    <w:lsdException w:name="Body Text 2" w:semiHidden="1" w:unhideWhenUsed="1"/>
+    <w:lsdException w:name="Body Text 3" w:semiHidden="1" w:unhideWhenUsed="1"/>
+    <w:lsdException w:name="Body Text Indent 2" w:semiHidden="1" w:unhideWhenUsed="1"/>
+    <w:lsdException w:name="Body Text Indent 3" w:semiHidden="1" w:unhideWhenUsed="1"/>
+    <w:lsdException w:name="Block Text" w:semiHidden="1" w:unhideWhenUsed="1"/>
+    <w:lsdException w:name="Hyperlink" w:semiHidden="1" w:unhideWhenUsed="1"/>
+    <w:lsdException w:name="FollowedHyperlink" w:semiHidden="1" w:unhideWhenUsed="1"/>
     <w:lsdException w:name="Strong" w:qFormat="1"/>
     <w:lsdException w:name="Emphasis" w:qFormat="1"/>
+    <w:lsdException w:name="Document Map" w:semiHidden="1" w:unhideWhenUsed="1"/>
+    <w:lsdException w:name="Plain Text" w:semiHidden="1" w:unhideWhenUsed="1"/>
+    <w:lsdException w:name="E-mail Signature" w:semiHidden="1" w:unhideWhenUsed="1"/>
+    <w:lsdException w:name="HTML Top of Form" w:semiHidden="1" w:unhideWhenUsed="1"/>
+    <w:lsdException w:name="HTML Bottom of Form" w:semiHidden="1" w:unhideWhenUsed="1"/>
+    <w:lsdException w:name="Normal (Web)" w:semiHidden="1" w:unhideWhenUsed="1"/>
+    <w:lsdException w:name="HTML Acronym" w:semiHidden="1" w:unhideWhenUsed="1"/>
+    <w:lsdException w:name="HTML Address" w:semiHidden="1" w:unhideWhenUsed="1"/>
+    <w:lsdException w:name="HTML Cite" w:semiHidden="1" w:unhideWhenUsed="1"/>
+    <w:lsdException w:name="HTML Code" w:semiHidden="1" w:unhideWhenUsed="1"/>
+    <w:lsdException w:name="HTML Definition" w:semiHidden="1" w:unhideWhenUsed="1"/>
+    <w:lsdException w:name="HTML Keyboard" w:semiHidden="1" w:unhideWhenUsed="1"/>
+    <w:lsdException w:name="HTML Preformatted" w:semiHidden="1" w:unhideWhenUsed="1"/>
+    <w:lsdException w:name="HTML Sample" w:semiHidden="1" w:unhideWhenUsed="1"/>
+    <w:lsdException w:name="HTML Typewriter" w:semiHidden="1" w:unhideWhenUsed="1"/>
+    <w:lsdException w:name="HTML Variable" w:semiHidden="1" w:unhideWhenUsed="1"/>
+    <w:lsdException w:name="Normal Table" w:semiHidden="1" w:unhideWhenUsed="1"/>
+    <w:lsdException w:name="annotation subject" w:semiHidden="1" w:unhideWhenUsed="1"/>
+    <w:lsdException w:name="No List" w:semiHidden="1" w:unhideWhenUsed="1"/>
+    <w:lsdException w:name="Outline List 1" w:semiHidden="1" w:unhideWhenUsed="1"/>
+    <w:lsdException w:name="Outline List 2" w:semiHidden="1" w:unhideWhenUsed="1"/>
+    <w:lsdException w:name="Outline List 3" w:semiHidden="1" w:unhideWhenUsed="1"/>
+    <w:lsdException w:name="Table Simple 1" w:semiHidden="1" w:unhideWhenUsed="1"/>
+    <w:lsdException w:name="Table Simple 2" w:semiHidden="1" w:unhideWhenUsed="1"/>
+    <w:lsdException w:name="Table Simple 3" w:semiHidden="1" w:unhideWhenUsed="1"/>
+    <w:lsdException w:name="Table Classic 1" w:semiHidden="1" w:unhideWhenUsed="1"/>
+    <w:lsdException w:name="Table Classic 2" w:semiHidden="1" w:unhideWhenUsed="1"/>
+    <w:lsdException w:name="Table Classic 3" w:semiHidden="1" w:unhideWhenUsed="1"/>
+    <w:lsdException w:name="Table Classic 4" w:semiHidden="1" w:unhideWhenUsed="1"/>
+    <w:lsdException w:name="Table Colorful 1" w:semiHidden="1" w:unhideWhenUsed="1"/>
+    <w:lsdException w:name="Table Colorful 2" w:semiHidden="1" w:unhideWhenUsed="1"/>
+    <w:lsdException w:name="Table Colorful 3" w:semiHidden="1" w:unhideWhenUsed="1"/>
+    <w:lsdException w:name="Table Columns 1" w:semiHidden="1" w:unhideWhenUsed="1"/>
+    <w:lsdException w:name="Table Columns 2" w:semiHidden="1" w:unhideWhenUsed="1"/>
+    <w:lsdException w:name="Table Columns 3" w:semiHidden="1" w:unhideWhenUsed="1"/>
+    <w:lsdException w:name="Table Columns 4" w:semiHidden="1" w:unhideWhenUsed="1"/>
+    <w:lsdException w:name="Table Columns 5" w:semiHidden="1" w:unhideWhenUsed="1"/>
+    <w:lsdException w:name="Table Grid 1" w:semiHidden="1" w:unhideWhenUsed="1"/>
+    <w:lsdException w:name="Table Grid 2" w:semiHidden="1" w:unhideWhenUsed="1"/>
+    <w:lsdException w:name="Table Grid 3" w:semiHidden="1" w:unhideWhenUsed="1"/>
+    <w:lsdException w:name="Table Grid 4" w:semiHidden="1" w:unhideWhenUsed="1"/>
+    <w:lsdException w:name="Table Grid 5" w:semiHidden="1" w:unhideWhenUsed="1"/>
+    <w:lsdException w:name="Table Grid 6" w:semiHidden="1" w:unhideWhenUsed="1"/>
+    <w:lsdException w:name="Table Grid 7" w:semiHidden="1" w:unhideWhenUsed="1"/>
+    <w:lsdException w:name="Table Grid 8" w:semiHidden="1" w:unhideWhenUsed="1"/>
+    <w:lsdException w:name="Table List 1" w:semiHidden="1" w:unhideWhenUsed="1"/>
+    <w:lsdException w:name="Table List 2" w:semiHidden="1" w:unhideWhenUsed="1"/>
+    <w:lsdException w:name="Table List 3" w:semiHidden="1" w:unhideWhenUsed="1"/>
+    <w:lsdException w:name="Table List 4" w:semiHidden="1" w:unhideWhenUsed="1"/>
+    <w:lsdException w:name="Table List 5" w:semiHidden="1" w:unhideWhenUsed="1"/>
+    <w:lsdException w:name="Table List 6" w:semiHidden="1" w:unhideWhenUsed="1"/>
+    <w:lsdException w:name="Table List 7" w:semiHidden="1" w:unhideWhenUsed="1"/>
+    <w:lsdException w:name="Table List 8" w:semiHidden="1" w:unhideWhenUsed="1"/>
+    <w:lsdException w:name="Table 3D effects 1" w:semiHidden="1" w:unhideWhenUsed="1"/>
+    <w:lsdException w:name="Table 3D effects 2" w:semiHidden="1" w:unhideWhenUsed="1"/>
+    <w:lsdException w:name="Table 3D effects 3" w:semiHidden="1" w:unhideWhenUsed="1"/>
+    <w:lsdException w:name="Table Contemporary" w:semiHidden="1" w:unhideWhenUsed="1"/>
+    <w:lsdException w:name="Table Elegant" w:semiHidden="1" w:unhideWhenUsed="1"/>
+    <w:lsdException w:name="Table Professional" w:semiHidden="1" w:unhideWhenUsed="1"/>
+    <w:lsdException w:name="Table Subtle 1" w:semiHidden="1" w:unhideWhenUsed="1"/>
+    <w:lsdException w:name="Table Subtle 2" w:semiHidden="1" w:unhideWhenUsed="1"/>
+    <w:lsdException w:name="Table Web 1" w:semiHidden="1" w:unhideWhenUsed="1"/>
+    <w:lsdException w:name="Table Web 2" w:semiHidden="1" w:unhideWhenUsed="1"/>
+    <w:lsdException w:name="Table Web 3" w:semiHidden="1" w:unhideWhenUsed="1"/>
+    <w:lsdException w:name="Table Theme" w:semiHidden="1" w:unhideWhenUsed="1"/>
     <w:lsdException w:name="Placeholder Text" w:semiHidden="1" w:uiPriority="99"/>
     <w:lsdException w:name="No Spacing" w:uiPriority="1" w:qFormat="1"/>
     <w:lsdException w:name="Light Shading" w:uiPriority="60"/>
@@ -12119,292 +12146,115 @@
     <w:lsdException w:name="Book Title" w:uiPriority="33" w:qFormat="1"/>
     <w:lsdException w:name="Bibliography" w:semiHidden="1" w:uiPriority="37" w:unhideWhenUsed="1"/>
     <w:lsdException w:name="TOC Heading" w:semiHidden="1" w:uiPriority="39" w:unhideWhenUsed="1" w:qFormat="1"/>
-  </w:latentStyles>
-  <w:style w:type="paragraph" w:default="1" w:styleId="Normal">
-    <w:name w:val="Normal"/>
-    <w:qFormat/>
-    <w:rPr>
-      <w:sz w:val="24"/>
-    </w:rPr>
-  </w:style>
-  <w:style w:type="character" w:default="1" w:styleId="DefaultParagraphFont">
-    <w:name w:val="Default Paragraph Font"/>
-    <w:uiPriority w:val="1"/>
-    <w:semiHidden/>
-    <w:unhideWhenUsed/>
-  </w:style>
-  <w:style w:type="table" w:default="1" w:styleId="TableNormal">
-    <w:name w:val="Normal Table"/>
-    <w:uiPriority w:val="99"/>
-    <w:semiHidden/>
-    <w:unhideWhenUsed/>
-    <w:tblPr>
-      <w:tblInd w:w="0" w:type="dxa"/>
-      <w:tblCellMar>
-        <w:top w:w="0" w:type="dxa"/>
-        <w:left w:w="108" w:type="dxa"/>
-        <w:bottom w:w="0" w:type="dxa"/>
-        <w:right w:w="108" w:type="dxa"/>
-      </w:tblCellMar>
-    </w:tblPr>
-  </w:style>
-  <w:style w:type="numbering" w:default="1" w:styleId="NoList">
-    <w:name w:val="No List"/>
-    <w:uiPriority w:val="99"/>
-    <w:semiHidden/>
-    <w:unhideWhenUsed/>
-  </w:style>
-  <w:style w:type="character" w:styleId="LineNumber">
-    <w:name w:val="line number"/>
-    <w:basedOn w:val="DefaultParagraphFont"/>
-    <w:rsid w:val="00223A7F"/>
-  </w:style>
-  <w:style w:type="paragraph" w:customStyle="1" w:styleId="Level1">
-    <w:name w:val="Level 1"/>
-    <w:basedOn w:val="Normal"/>
-    <w:uiPriority w:val="99"/>
-    <w:pPr>
-      <w:widowControl w:val="0"/>
-    </w:pPr>
-  </w:style>
-  <w:style w:type="paragraph" w:customStyle="1" w:styleId="Level2">
-    <w:name w:val="Level 2"/>
-    <w:basedOn w:val="Normal"/>
-    <w:pPr>
-      <w:widowControl w:val="0"/>
-    </w:pPr>
-  </w:style>
-  <w:style w:type="paragraph" w:customStyle="1" w:styleId="Level3">
-    <w:name w:val="Level 3"/>
-    <w:basedOn w:val="Normal"/>
-    <w:pPr>
-      <w:widowControl w:val="0"/>
-    </w:pPr>
-  </w:style>
-  <w:style w:type="paragraph" w:customStyle="1" w:styleId="Level4">
-    <w:name w:val="Level 4"/>
-    <w:basedOn w:val="Normal"/>
-    <w:pPr>
-      <w:widowControl w:val="0"/>
-    </w:pPr>
-  </w:style>
-  <w:style w:type="paragraph" w:customStyle="1" w:styleId="Level5">
-    <w:name w:val="Level 5"/>
-    <w:basedOn w:val="Normal"/>
-    <w:pPr>
-      <w:widowControl w:val="0"/>
-    </w:pPr>
-  </w:style>
-  <w:style w:type="paragraph" w:customStyle="1" w:styleId="Level6">
-    <w:name w:val="Level 6"/>
-    <w:basedOn w:val="Normal"/>
-    <w:pPr>
-      <w:widowControl w:val="0"/>
-    </w:pPr>
-  </w:style>
-  <w:style w:type="paragraph" w:customStyle="1" w:styleId="Level7">
-    <w:name w:val="Level 7"/>
-    <w:basedOn w:val="Normal"/>
-    <w:pPr>
-      <w:widowControl w:val="0"/>
-    </w:pPr>
-  </w:style>
-  <w:style w:type="paragraph" w:customStyle="1" w:styleId="Level8">
-    <w:name w:val="Level 8"/>
-    <w:basedOn w:val="Normal"/>
-    <w:pPr>
-      <w:widowControl w:val="0"/>
-    </w:pPr>
-  </w:style>
-  <w:style w:type="paragraph" w:customStyle="1" w:styleId="Level9">
-    <w:name w:val="Level 9"/>
-    <w:basedOn w:val="Normal"/>
-    <w:pPr>
-      <w:widowControl w:val="0"/>
-    </w:pPr>
-    <w:rPr>
-      <w:b/>
-    </w:rPr>
-  </w:style>
-  <w:style w:type="paragraph" w:styleId="Header">
-    <w:name w:val="header"/>
-    <w:basedOn w:val="Normal"/>
-    <w:rsid w:val="00A5121C"/>
-    <w:pPr>
-      <w:tabs>
-        <w:tab w:val="center" w:pos="4320"/>
-        <w:tab w:val="right" w:pos="8640"/>
-      </w:tabs>
-    </w:pPr>
-  </w:style>
-  <w:style w:type="paragraph" w:styleId="Footer">
-    <w:name w:val="footer"/>
-    <w:basedOn w:val="Normal"/>
-    <w:rsid w:val="00A5121C"/>
-    <w:pPr>
-      <w:tabs>
-        <w:tab w:val="center" w:pos="4320"/>
-        <w:tab w:val="right" w:pos="8640"/>
-      </w:tabs>
-    </w:pPr>
-  </w:style>
-  <w:style w:type="paragraph" w:styleId="BalloonText">
-    <w:name w:val="Balloon Text"/>
-    <w:basedOn w:val="Normal"/>
-    <w:semiHidden/>
-    <w:rsid w:val="00B625E3"/>
-    <w:rPr>
-      <w:rFonts w:ascii="Tahoma" w:hAnsi="Tahoma" w:cs="Tahoma"/>
-      <w:sz w:val="16"/>
-      <w:szCs w:val="16"/>
-    </w:rPr>
-  </w:style>
-  <w:style w:type="character" w:styleId="PageNumber">
-    <w:name w:val="page number"/>
-    <w:basedOn w:val="DefaultParagraphFont"/>
-    <w:rsid w:val="00B625E3"/>
-  </w:style>
-</w:styles>
-</file>
-
-<file path=word/stylesWithEffects.xml><?xml version="1.0" encoding="utf-8"?>
-<w:styles xmlns:wpc="http://schemas.microsoft.com/office/word/2010/wordprocessingCanvas" xmlns:mc="http://schemas.openxmlformats.org/markup-compatibility/2006" xmlns:o="urn:schemas-microsoft-com:office:office" xmlns:r="http://schemas.openxmlformats.org/officeDocument/2006/relationships" xmlns:m="http://schemas.openxmlformats.org/officeDocument/2006/math" xmlns:v="urn:schemas-microsoft-com:vml" xmlns:wp14="http://schemas.microsoft.com/office/word/2010/wordprocessingDrawing" xmlns:wp="http://schemas.openxmlformats.org/drawingml/2006/wordprocessingDrawing" xmlns:w10="urn:schemas-microsoft-com:office:word" xmlns:w="http://schemas.openxmlformats.org/wordprocessingml/2006/main" xmlns:w14="http://schemas.microsoft.com/office/word/2010/wordml" xmlns:wpg="http://schemas.microsoft.com/office/word/2010/wordprocessingGroup" xmlns:wpi="http://schemas.microsoft.com/office/word/2010/wordprocessingInk" xmlns:wne="http://schemas.microsoft.com/office/word/2006/wordml" xmlns:wps="http://schemas.microsoft.com/office/word/2010/wordprocessingShape" mc:Ignorable="w14 wp14">
-  <w:docDefaults>
-    <w:rPrDefault>
-      <w:rPr>
-        <w:rFonts w:ascii="Times New Roman" w:eastAsia="Times New Roman" w:hAnsi="Times New Roman" w:cs="Times New Roman"/>
-        <w:lang w:val="en-US" w:eastAsia="en-US" w:bidi="ar-SA"/>
-      </w:rPr>
-    </w:rPrDefault>
-    <w:pPrDefault/>
-  </w:docDefaults>
-  <w:latentStyles w:defLockedState="0" w:defUIPriority="0" w:defSemiHidden="0" w:defUnhideWhenUsed="0" w:defQFormat="0" w:count="267">
-    <w:lsdException w:name="Normal" w:qFormat="1"/>
-    <w:lsdException w:name="heading 1" w:qFormat="1"/>
-    <w:lsdException w:name="heading 2" w:semiHidden="1" w:unhideWhenUsed="1" w:qFormat="1"/>
-    <w:lsdException w:name="heading 3" w:semiHidden="1" w:unhideWhenUsed="1" w:qFormat="1"/>
-    <w:lsdException w:name="heading 4" w:semiHidden="1" w:unhideWhenUsed="1" w:qFormat="1"/>
-    <w:lsdException w:name="heading 5" w:semiHidden="1" w:unhideWhenUsed="1" w:qFormat="1"/>
-    <w:lsdException w:name="heading 6" w:semiHidden="1" w:unhideWhenUsed="1" w:qFormat="1"/>
-    <w:lsdException w:name="heading 7" w:semiHidden="1" w:unhideWhenUsed="1" w:qFormat="1"/>
-    <w:lsdException w:name="heading 8" w:semiHidden="1" w:unhideWhenUsed="1" w:qFormat="1"/>
-    <w:lsdException w:name="heading 9" w:semiHidden="1" w:unhideWhenUsed="1" w:qFormat="1"/>
-    <w:lsdException w:name="caption" w:semiHidden="1" w:unhideWhenUsed="1" w:qFormat="1"/>
-    <w:lsdException w:name="Title" w:qFormat="1"/>
-    <w:lsdException w:name="Subtitle" w:qFormat="1"/>
-    <w:lsdException w:name="Strong" w:qFormat="1"/>
-    <w:lsdException w:name="Emphasis" w:qFormat="1"/>
-    <w:lsdException w:name="Placeholder Text" w:semiHidden="1" w:uiPriority="99"/>
-    <w:lsdException w:name="No Spacing" w:uiPriority="1" w:qFormat="1"/>
-    <w:lsdException w:name="Light Shading" w:uiPriority="60"/>
-    <w:lsdException w:name="Light List" w:uiPriority="61"/>
-    <w:lsdException w:name="Light Grid" w:uiPriority="62"/>
-    <w:lsdException w:name="Medium Shading 1" w:uiPriority="63"/>
-    <w:lsdException w:name="Medium Shading 2" w:uiPriority="64"/>
-    <w:lsdException w:name="Medium List 1" w:uiPriority="65"/>
-    <w:lsdException w:name="Medium List 2" w:uiPriority="66"/>
-    <w:lsdException w:name="Medium Grid 1" w:uiPriority="67"/>
-    <w:lsdException w:name="Medium Grid 2" w:uiPriority="68"/>
-    <w:lsdException w:name="Medium Grid 3" w:uiPriority="69"/>
-    <w:lsdException w:name="Dark List" w:uiPriority="70"/>
-    <w:lsdException w:name="Colorful Shading" w:uiPriority="71"/>
-    <w:lsdException w:name="Colorful List" w:uiPriority="72"/>
-    <w:lsdException w:name="Colorful Grid" w:uiPriority="73"/>
-    <w:lsdException w:name="Light Shading Accent 1" w:uiPriority="60"/>
-    <w:lsdException w:name="Light List Accent 1" w:uiPriority="61"/>
-    <w:lsdException w:name="Light Grid Accent 1" w:uiPriority="62"/>
-    <w:lsdException w:name="Medium Shading 1 Accent 1" w:uiPriority="63"/>
-    <w:lsdException w:name="Medium Shading 2 Accent 1" w:uiPriority="64"/>
-    <w:lsdException w:name="Medium List 1 Accent 1" w:uiPriority="65"/>
-    <w:lsdException w:name="Revision" w:semiHidden="1" w:uiPriority="99"/>
-    <w:lsdException w:name="List Paragraph" w:uiPriority="34" w:qFormat="1"/>
-    <w:lsdException w:name="Quote" w:uiPriority="29" w:qFormat="1"/>
-    <w:lsdException w:name="Intense Quote" w:uiPriority="30" w:qFormat="1"/>
-    <w:lsdException w:name="Medium List 2 Accent 1" w:uiPriority="66"/>
-    <w:lsdException w:name="Medium Grid 1 Accent 1" w:uiPriority="67"/>
-    <w:lsdException w:name="Medium Grid 2 Accent 1" w:uiPriority="68"/>
-    <w:lsdException w:name="Medium Grid 3 Accent 1" w:uiPriority="69"/>
-    <w:lsdException w:name="Dark List Accent 1" w:uiPriority="70"/>
-    <w:lsdException w:name="Colorful Shading Accent 1" w:uiPriority="71"/>
-    <w:lsdException w:name="Colorful List Accent 1" w:uiPriority="72"/>
-    <w:lsdException w:name="Colorful Grid Accent 1" w:uiPriority="73"/>
-    <w:lsdException w:name="Light Shading Accent 2" w:uiPriority="60"/>
-    <w:lsdException w:name="Light List Accent 2" w:uiPriority="61"/>
-    <w:lsdException w:name="Light Grid Accent 2" w:uiPriority="62"/>
-    <w:lsdException w:name="Medium Shading 1 Accent 2" w:uiPriority="63"/>
-    <w:lsdException w:name="Medium Shading 2 Accent 2" w:uiPriority="64"/>
-    <w:lsdException w:name="Medium List 1 Accent 2" w:uiPriority="65"/>
-    <w:lsdException w:name="Medium List 2 Accent 2" w:uiPriority="66"/>
-    <w:lsdException w:name="Medium Grid 1 Accent 2" w:uiPriority="67"/>
-    <w:lsdException w:name="Medium Grid 2 Accent 2" w:uiPriority="68"/>
-    <w:lsdException w:name="Medium Grid 3 Accent 2" w:uiPriority="69"/>
-    <w:lsdException w:name="Dark List Accent 2" w:uiPriority="70"/>
-    <w:lsdException w:name="Colorful Shading Accent 2" w:uiPriority="71"/>
-    <w:lsdException w:name="Colorful List Accent 2" w:uiPriority="72"/>
-    <w:lsdException w:name="Colorful Grid Accent 2" w:uiPriority="73"/>
-    <w:lsdException w:name="Light Shading Accent 3" w:uiPriority="60"/>
-    <w:lsdException w:name="Light List Accent 3" w:uiPriority="61"/>
-    <w:lsdException w:name="Light Grid Accent 3" w:uiPriority="62"/>
-    <w:lsdException w:name="Medium Shading 1 Accent 3" w:uiPriority="63"/>
-    <w:lsdException w:name="Medium Shading 2 Accent 3" w:uiPriority="64"/>
-    <w:lsdException w:name="Medium List 1 Accent 3" w:uiPriority="65"/>
-    <w:lsdException w:name="Medium List 2 Accent 3" w:uiPriority="66"/>
-    <w:lsdException w:name="Medium Grid 1 Accent 3" w:uiPriority="67"/>
-    <w:lsdException w:name="Medium Grid 2 Accent 3" w:uiPriority="68"/>
-    <w:lsdException w:name="Medium Grid 3 Accent 3" w:uiPriority="69"/>
-    <w:lsdException w:name="Dark List Accent 3" w:uiPriority="70"/>
-    <w:lsdException w:name="Colorful Shading Accent 3" w:uiPriority="71"/>
-    <w:lsdException w:name="Colorful List Accent 3" w:uiPriority="72"/>
-    <w:lsdException w:name="Colorful Grid Accent 3" w:uiPriority="73"/>
-    <w:lsdException w:name="Light Shading Accent 4" w:uiPriority="60"/>
-    <w:lsdException w:name="Light List Accent 4" w:uiPriority="61"/>
-    <w:lsdException w:name="Light Grid Accent 4" w:uiPriority="62"/>
-    <w:lsdException w:name="Medium Shading 1 Accent 4" w:uiPriority="63"/>
-    <w:lsdException w:name="Medium Shading 2 Accent 4" w:uiPriority="64"/>
-    <w:lsdException w:name="Medium List 1 Accent 4" w:uiPriority="65"/>
-    <w:lsdException w:name="Medium List 2 Accent 4" w:uiPriority="66"/>
-    <w:lsdException w:name="Medium Grid 1 Accent 4" w:uiPriority="67"/>
-    <w:lsdException w:name="Medium Grid 2 Accent 4" w:uiPriority="68"/>
-    <w:lsdException w:name="Medium Grid 3 Accent 4" w:uiPriority="69"/>
-    <w:lsdException w:name="Dark List Accent 4" w:uiPriority="70"/>
-    <w:lsdException w:name="Colorful Shading Accent 4" w:uiPriority="71"/>
-    <w:lsdException w:name="Colorful List Accent 4" w:uiPriority="72"/>
-    <w:lsdException w:name="Colorful Grid Accent 4" w:uiPriority="73"/>
-    <w:lsdException w:name="Light Shading Accent 5" w:uiPriority="60"/>
-    <w:lsdException w:name="Light List Accent 5" w:uiPriority="61"/>
-    <w:lsdException w:name="Light Grid Accent 5" w:uiPriority="62"/>
-    <w:lsdException w:name="Medium Shading 1 Accent 5" w:uiPriority="63"/>
-    <w:lsdException w:name="Medium Shading 2 Accent 5" w:uiPriority="64"/>
-    <w:lsdException w:name="Medium List 1 Accent 5" w:uiPriority="65"/>
-    <w:lsdException w:name="Medium List 2 Accent 5" w:uiPriority="66"/>
-    <w:lsdException w:name="Medium Grid 1 Accent 5" w:uiPriority="67"/>
-    <w:lsdException w:name="Medium Grid 2 Accent 5" w:uiPriority="68"/>
-    <w:lsdException w:name="Medium Grid 3 Accent 5" w:uiPriority="69"/>
-    <w:lsdException w:name="Dark List Accent 5" w:uiPriority="70"/>
-    <w:lsdException w:name="Colorful Shading Accent 5" w:uiPriority="71"/>
-    <w:lsdException w:name="Colorful List Accent 5" w:uiPriority="72"/>
-    <w:lsdException w:name="Colorful Grid Accent 5" w:uiPriority="73"/>
-    <w:lsdException w:name="Light Shading Accent 6" w:uiPriority="60"/>
-    <w:lsdException w:name="Light List Accent 6" w:uiPriority="61"/>
-    <w:lsdException w:name="Light Grid Accent 6" w:uiPriority="62"/>
-    <w:lsdException w:name="Medium Shading 1 Accent 6" w:uiPriority="63"/>
-    <w:lsdException w:name="Medium Shading 2 Accent 6" w:uiPriority="64"/>
-    <w:lsdException w:name="Medium List 1 Accent 6" w:uiPriority="65"/>
-    <w:lsdException w:name="Medium List 2 Accent 6" w:uiPriority="66"/>
-    <w:lsdException w:name="Medium Grid 1 Accent 6" w:uiPriority="67"/>
-    <w:lsdException w:name="Medium Grid 2 Accent 6" w:uiPriority="68"/>
-    <w:lsdException w:name="Medium Grid 3 Accent 6" w:uiPriority="69"/>
-    <w:lsdException w:name="Dark List Accent 6" w:uiPriority="70"/>
-    <w:lsdException w:name="Colorful Shading Accent 6" w:uiPriority="71"/>
-    <w:lsdException w:name="Colorful List Accent 6" w:uiPriority="72"/>
-    <w:lsdException w:name="Colorful Grid Accent 6" w:uiPriority="73"/>
-    <w:lsdException w:name="Subtle Emphasis" w:uiPriority="19" w:qFormat="1"/>
-    <w:lsdException w:name="Intense Emphasis" w:uiPriority="21" w:qFormat="1"/>
-    <w:lsdException w:name="Subtle Reference" w:uiPriority="31" w:qFormat="1"/>
-    <w:lsdException w:name="Intense Reference" w:uiPriority="32" w:qFormat="1"/>
-    <w:lsdException w:name="Book Title" w:uiPriority="33" w:qFormat="1"/>
-    <w:lsdException w:name="Bibliography" w:semiHidden="1" w:uiPriority="37" w:unhideWhenUsed="1"/>
-    <w:lsdException w:name="TOC Heading" w:semiHidden="1" w:uiPriority="39" w:unhideWhenUsed="1" w:qFormat="1"/>
+    <w:lsdException w:name="Plain Table 1" w:uiPriority="41"/>
+    <w:lsdException w:name="Plain Table 2" w:uiPriority="42"/>
+    <w:lsdException w:name="Plain Table 3" w:uiPriority="43"/>
+    <w:lsdException w:name="Plain Table 4" w:uiPriority="44"/>
+    <w:lsdException w:name="Plain Table 5" w:uiPriority="45"/>
+    <w:lsdException w:name="Grid Table Light" w:uiPriority="40"/>
+    <w:lsdException w:name="Grid Table 1 Light" w:uiPriority="46"/>
+    <w:lsdException w:name="Grid Table 2" w:uiPriority="47"/>
+    <w:lsdException w:name="Grid Table 3" w:uiPriority="48"/>
+    <w:lsdException w:name="Grid Table 4" w:uiPriority="49"/>
+    <w:lsdException w:name="Grid Table 5 Dark" w:uiPriority="50"/>
+    <w:lsdException w:name="Grid Table 6 Colorful" w:uiPriority="51"/>
+    <w:lsdException w:name="Grid Table 7 Colorful" w:uiPriority="52"/>
+    <w:lsdException w:name="Grid Table 1 Light Accent 1" w:uiPriority="46"/>
+    <w:lsdException w:name="Grid Table 2 Accent 1" w:uiPriority="47"/>
+    <w:lsdException w:name="Grid Table 3 Accent 1" w:uiPriority="48"/>
+    <w:lsdException w:name="Grid Table 4 Accent 1" w:uiPriority="49"/>
+    <w:lsdException w:name="Grid Table 5 Dark Accent 1" w:uiPriority="50"/>
+    <w:lsdException w:name="Grid Table 6 Colorful Accent 1" w:uiPriority="51"/>
+    <w:lsdException w:name="Grid Table 7 Colorful Accent 1" w:uiPriority="52"/>
+    <w:lsdException w:name="Grid Table 1 Light Accent 2" w:uiPriority="46"/>
+    <w:lsdException w:name="Grid Table 2 Accent 2" w:uiPriority="47"/>
+    <w:lsdException w:name="Grid Table 3 Accent 2" w:uiPriority="48"/>
+    <w:lsdException w:name="Grid Table 4 Accent 2" w:uiPriority="49"/>
+    <w:lsdException w:name="Grid Table 5 Dark Accent 2" w:uiPriority="50"/>
+    <w:lsdException w:name="Grid Table 6 Colorful Accent 2" w:uiPriority="51"/>
+    <w:lsdException w:name="Grid Table 7 Colorful Accent 2" w:uiPriority="52"/>
+    <w:lsdException w:name="Grid Table 1 Light Accent 3" w:uiPriority="46"/>
+    <w:lsdException w:name="Grid Table 2 Accent 3" w:uiPriority="47"/>
+    <w:lsdException w:name="Grid Table 3 Accent 3" w:uiPriority="48"/>
+    <w:lsdException w:name="Grid Table 4 Accent 3" w:uiPriority="49"/>
+    <w:lsdException w:name="Grid Table 5 Dark Accent 3" w:uiPriority="50"/>
+    <w:lsdException w:name="Grid Table 6 Colorful Accent 3" w:uiPriority="51"/>
+    <w:lsdException w:name="Grid Table 7 Colorful Accent 3" w:uiPriority="52"/>
+    <w:lsdException w:name="Grid Table 1 Light Accent 4" w:uiPriority="46"/>
+    <w:lsdException w:name="Grid Table 2 Accent 4" w:uiPriority="47"/>
+    <w:lsdException w:name="Grid Table 3 Accent 4" w:uiPriority="48"/>
+    <w:lsdException w:name="Grid Table 4 Accent 4" w:uiPriority="49"/>
+    <w:lsdException w:name="Grid Table 5 Dark Accent 4" w:uiPriority="50"/>
+    <w:lsdException w:name="Grid Table 6 Colorful Accent 4" w:uiPriority="51"/>
+    <w:lsdException w:name="Grid Table 7 Colorful Accent 4" w:uiPriority="52"/>
+    <w:lsdException w:name="Grid Table 1 Light Accent 5" w:uiPriority="46"/>
+    <w:lsdException w:name="Grid Table 2 Accent 5" w:uiPriority="47"/>
+    <w:lsdException w:name="Grid Table 3 Accent 5" w:uiPriority="48"/>
+    <w:lsdException w:name="Grid Table 4 Accent 5" w:uiPriority="49"/>
+    <w:lsdException w:name="Grid Table 5 Dark Accent 5" w:uiPriority="50"/>
+    <w:lsdException w:name="Grid Table 6 Colorful Accent 5" w:uiPriority="51"/>
+    <w:lsdException w:name="Grid Table 7 Colorful Accent 5" w:uiPriority="52"/>
+    <w:lsdException w:name="Grid Table 1 Light Accent 6" w:uiPriority="46"/>
+    <w:lsdException w:name="Grid Table 2 Accent 6" w:uiPriority="47"/>
+    <w:lsdException w:name="Grid Table 3 Accent 6" w:uiPriority="48"/>
+    <w:lsdException w:name="Grid Table 4 Accent 6" w:uiPriority="49"/>
+    <w:lsdException w:name="Grid Table 5 Dark Accent 6" w:uiPriority="50"/>
+    <w:lsdException w:name="Grid Table 6 Colorful Accent 6" w:uiPriority="51"/>
+    <w:lsdException w:name="Grid Table 7 Colorful Accent 6" w:uiPriority="52"/>
+    <w:lsdException w:name="List Table 1 Light" w:uiPriority="46"/>
+    <w:lsdException w:name="List Table 2" w:uiPriority="47"/>
+    <w:lsdException w:name="List Table 3" w:uiPriority="48"/>
+    <w:lsdException w:name="List Table 4" w:uiPriority="49"/>
+    <w:lsdException w:name="List Table 5 Dark" w:uiPriority="50"/>
+    <w:lsdException w:name="List Table 6 Colorful" w:uiPriority="51"/>
+    <w:lsdException w:name="List Table 7 Colorful" w:uiPriority="52"/>
+    <w:lsdException w:name="List Table 1 Light Accent 1" w:uiPriority="46"/>
+    <w:lsdException w:name="List Table 2 Accent 1" w:uiPriority="47"/>
+    <w:lsdException w:name="List Table 3 Accent 1" w:uiPriority="48"/>
+    <w:lsdException w:name="List Table 4 Accent 1" w:uiPriority="49"/>
+    <w:lsdException w:name="List Table 5 Dark Accent 1" w:uiPriority="50"/>
+    <w:lsdException w:name="List Table 6 Colorful Accent 1" w:uiPriority="51"/>
+    <w:lsdException w:name="List Table 7 Colorful Accent 1" w:uiPriority="52"/>
+    <w:lsdException w:name="List Table 1 Light Accent 2" w:uiPriority="46"/>
+    <w:lsdException w:name="List Table 2 Accent 2" w:uiPriority="47"/>
+    <w:lsdException w:name="List Table 3 Accent 2" w:uiPriority="48"/>
+    <w:lsdException w:name="List Table 4 Accent 2" w:uiPriority="49"/>
+    <w:lsdException w:name="List Table 5 Dark Accent 2" w:uiPriority="50"/>
+    <w:lsdException w:name="List Table 6 Colorful Accent 2" w:uiPriority="51"/>
+    <w:lsdException w:name="List Table 7 Colorful Accent 2" w:uiPriority="52"/>
+    <w:lsdException w:name="List Table 1 Light Accent 3" w:uiPriority="46"/>
+    <w:lsdException w:name="List Table 2 Accent 3" w:uiPriority="47"/>
+    <w:lsdException w:name="List Table 3 Accent 3" w:uiPriority="48"/>
+    <w:lsdException w:name="List Table 4 Accent 3" w:uiPriority="49"/>
+    <w:lsdException w:name="List Table 5 Dark Accent 3" w:uiPriority="50"/>
+    <w:lsdException w:name="List Table 6 Colorful Accent 3" w:uiPriority="51"/>
+    <w:lsdException w:name="List Table 7 Colorful Accent 3" w:uiPriority="52"/>
+    <w:lsdException w:name="List Table 1 Light Accent 4" w:uiPriority="46"/>
+    <w:lsdException w:name="List Table 2 Accent 4" w:uiPriority="47"/>
+    <w:lsdException w:name="List Table 3 Accent 4" w:uiPriority="48"/>
+    <w:lsdException w:name="List Table 4 Accent 4" w:uiPriority="49"/>
+    <w:lsdException w:name="List Table 5 Dark Accent 4" w:uiPriority="50"/>
+    <w:lsdException w:name="List Table 6 Colorful Accent 4" w:uiPriority="51"/>
+    <w:lsdException w:name="List Table 7 Colorful Accent 4" w:uiPriority="52"/>
+    <w:lsdException w:name="List Table 1 Light Accent 5" w:uiPriority="46"/>
+    <w:lsdException w:name="List Table 2 Accent 5" w:uiPriority="47"/>
+    <w:lsdException w:name="List Table 3 Accent 5" w:uiPriority="48"/>
+    <w:lsdException w:name="List Table 4 Accent 5" w:uiPriority="49"/>
+    <w:lsdException w:name="List Table 5 Dark Accent 5" w:uiPriority="50"/>
+    <w:lsdException w:name="List Table 6 Colorful Accent 5" w:uiPriority="51"/>
+    <w:lsdException w:name="List Table 7 Colorful Accent 5" w:uiPriority="52"/>
+    <w:lsdException w:name="List Table 1 Light Accent 6" w:uiPriority="46"/>
+    <w:lsdException w:name="List Table 2 Accent 6" w:uiPriority="47"/>
+    <w:lsdException w:name="List Table 3 Accent 6" w:uiPriority="48"/>
+    <w:lsdException w:name="List Table 4 Accent 6" w:uiPriority="49"/>
+    <w:lsdException w:name="List Table 5 Dark Accent 6" w:uiPriority="50"/>
+    <w:lsdException w:name="List Table 6 Colorful Accent 6" w:uiPriority="51"/>
+    <w:lsdException w:name="List Table 7 Colorful Accent 6" w:uiPriority="52"/>
+    <w:lsdException w:name="Mention" w:semiHidden="1" w:uiPriority="99" w:unhideWhenUsed="1"/>
+    <w:lsdException w:name="Smart Hyperlink" w:semiHidden="1" w:uiPriority="99" w:unhideWhenUsed="1"/>
+    <w:lsdException w:name="Hashtag" w:semiHidden="1" w:uiPriority="99" w:unhideWhenUsed="1"/>
+    <w:lsdException w:name="Unresolved Mention" w:semiHidden="1" w:uiPriority="99" w:unhideWhenUsed="1"/>
+    <w:lsdException w:name="Smart Link" w:semiHidden="1" w:uiPriority="99" w:unhideWhenUsed="1"/>
   </w:latentStyles>
   <w:style w:type="paragraph" w:default="1" w:styleId="Normal">
     <w:name w:val="Normal"/>

</xml_diff>